<commit_message>
started work on redux
</commit_message>
<xml_diff>
--- a/other/LMSv3 React App.docx
+++ b/other/LMSv3 React App.docx
@@ -223,6 +223,24 @@
           <w:lang w:val="en-US"/>
         </w:rPr>
         <w:t>react-colorful</w:t>
+      </w:r>
+    </w:p>
+    <w:p>
+      <w:pPr>
+        <w:pStyle w:val="ListParagraph"/>
+        <w:numPr>
+          <w:ilvl w:val="0"/>
+          <w:numId w:val="1"/>
+        </w:numPr>
+        <w:rPr>
+          <w:lang w:val="en-US"/>
+        </w:rPr>
+      </w:pPr>
+      <w:r>
+        <w:rPr>
+          <w:lang w:val="en-US"/>
+        </w:rPr>
+        <w:t xml:space="preserve">@reduxjs/toolkit </w:t>
       </w:r>
     </w:p>
     <w:p>

</xml_diff>

<commit_message>
some documentation work, before testing of cloud api
</commit_message>
<xml_diff>
--- a/other/LMSv3 React App.docx
+++ b/other/LMSv3 React App.docx
@@ -96,7 +96,7 @@
         <w:rPr>
           <w:lang w:val="en-US"/>
         </w:rPr>
-        <w:t>react-router-dome</w:t>
+        <w:t>react-router-dom</w:t>
       </w:r>
     </w:p>
     <w:p>
@@ -240,7 +240,13 @@
         <w:rPr>
           <w:lang w:val="en-US"/>
         </w:rPr>
-        <w:t xml:space="preserve">@reduxjs/toolkit </w:t>
+        <w:t>react-redux</w:t>
+      </w:r>
+      <w:r>
+        <w:rPr>
+          <w:lang w:val="en-US"/>
+        </w:rPr>
+        <w:t>, @reduxjs/toolkit</w:t>
       </w:r>
     </w:p>
     <w:p>
@@ -361,32 +367,16 @@
     </w:p>
     <w:p>
       <w:pPr>
-        <w:rPr>
-          <w:b/>
-          <w:bCs/>
-          <w:lang w:val="en-US"/>
-        </w:rPr>
-      </w:pPr>
-      <w:r>
-        <w:rPr>
-          <w:b/>
-          <w:bCs/>
-          <w:lang w:val="en-US"/>
-        </w:rPr>
-        <w:t>Folders:</w:t>
-      </w:r>
-    </w:p>
-    <w:p>
-      <w:pPr>
-        <w:rPr>
-          <w:lang w:val="en-US"/>
-        </w:rPr>
-      </w:pPr>
-      <w:r>
-        <w:rPr>
-          <w:lang w:val="en-US"/>
-        </w:rPr>
-        <w:t xml:space="preserve">src/components </w:t>
+        <w:ind w:left="45"/>
+        <w:rPr>
+          <w:lang w:val="en-US"/>
+        </w:rPr>
+      </w:pPr>
+      <w:r>
+        <w:rPr>
+          <w:lang w:val="en-US"/>
+        </w:rPr>
+        <w:t>src/Main.js</w:t>
       </w:r>
     </w:p>
     <w:p>
@@ -404,33 +394,37 @@
         <w:rPr>
           <w:lang w:val="en-US"/>
         </w:rPr>
-        <w:t>Contains all the components used in the</w:t>
-      </w:r>
-      <w:r>
-        <w:rPr>
-          <w:lang w:val="en-US"/>
-        </w:rPr>
-        <w:t xml:space="preserve"> app</w:t>
-      </w:r>
-      <w:r>
-        <w:rPr>
-          <w:lang w:val="en-US"/>
-        </w:rPr>
-        <w:t>.</w:t>
-      </w:r>
-    </w:p>
-    <w:p>
-      <w:pPr>
-        <w:ind w:left="45"/>
-        <w:rPr>
-          <w:lang w:val="en-US"/>
-        </w:rPr>
-      </w:pPr>
-      <w:r>
-        <w:rPr>
-          <w:lang w:val="en-US"/>
-        </w:rPr>
-        <w:t>src/components/three</w:t>
+        <w:t>Contains the Helmet (page title), default routes and wraps the app with the Redux store provider.</w:t>
+      </w:r>
+    </w:p>
+    <w:p>
+      <w:pPr>
+        <w:rPr>
+          <w:b/>
+          <w:bCs/>
+          <w:lang w:val="en-US"/>
+        </w:rPr>
+      </w:pPr>
+      <w:r>
+        <w:rPr>
+          <w:b/>
+          <w:bCs/>
+          <w:lang w:val="en-US"/>
+        </w:rPr>
+        <w:t>Folders:</w:t>
+      </w:r>
+    </w:p>
+    <w:p>
+      <w:pPr>
+        <w:rPr>
+          <w:lang w:val="en-US"/>
+        </w:rPr>
+      </w:pPr>
+      <w:r>
+        <w:rPr>
+          <w:lang w:val="en-US"/>
+        </w:rPr>
+        <w:t xml:space="preserve">src/components </w:t>
       </w:r>
     </w:p>
     <w:p>
@@ -448,20 +442,33 @@
         <w:rPr>
           <w:lang w:val="en-US"/>
         </w:rPr>
-        <w:t xml:space="preserve">Contains the components used for the three.js scene. </w:t>
-      </w:r>
-    </w:p>
-    <w:p>
-      <w:pPr>
-        <w:rPr>
-          <w:lang w:val="en-US"/>
-        </w:rPr>
-      </w:pPr>
-      <w:r>
-        <w:rPr>
-          <w:lang w:val="en-US"/>
-        </w:rPr>
-        <w:t xml:space="preserve">src/resources </w:t>
+        <w:t>Contains all the components used in the</w:t>
+      </w:r>
+      <w:r>
+        <w:rPr>
+          <w:lang w:val="en-US"/>
+        </w:rPr>
+        <w:t xml:space="preserve"> app</w:t>
+      </w:r>
+      <w:r>
+        <w:rPr>
+          <w:lang w:val="en-US"/>
+        </w:rPr>
+        <w:t>.</w:t>
+      </w:r>
+    </w:p>
+    <w:p>
+      <w:pPr>
+        <w:ind w:left="45"/>
+        <w:rPr>
+          <w:lang w:val="en-US"/>
+        </w:rPr>
+      </w:pPr>
+      <w:r>
+        <w:rPr>
+          <w:lang w:val="en-US"/>
+        </w:rPr>
+        <w:t>src/components/three</w:t>
       </w:r>
     </w:p>
     <w:p>
@@ -479,31 +486,7 @@
         <w:rPr>
           <w:lang w:val="en-US"/>
         </w:rPr>
-        <w:t xml:space="preserve">Contains all image </w:t>
-      </w:r>
-      <w:r>
-        <w:rPr>
-          <w:lang w:val="en-US"/>
-        </w:rPr>
-        <w:t xml:space="preserve">and font </w:t>
-      </w:r>
-      <w:r>
-        <w:rPr>
-          <w:lang w:val="en-US"/>
-        </w:rPr>
-        <w:t>resources</w:t>
-      </w:r>
-      <w:r>
-        <w:rPr>
-          <w:lang w:val="en-US"/>
-        </w:rPr>
-        <w:t>.</w:t>
-      </w:r>
-      <w:r>
-        <w:rPr>
-          <w:lang w:val="en-US"/>
-        </w:rPr>
-        <w:t xml:space="preserve"> (sorted by components or pages)</w:t>
+        <w:t xml:space="preserve">Contains the components used for the three.js scene. </w:t>
       </w:r>
     </w:p>
     <w:p>
@@ -517,7 +500,7 @@
         <w:rPr>
           <w:lang w:val="en-US"/>
         </w:rPr>
-        <w:t>src/resources/css</w:t>
+        <w:t>src/redux</w:t>
       </w:r>
     </w:p>
     <w:p>
@@ -535,26 +518,18 @@
         <w:rPr>
           <w:lang w:val="en-US"/>
         </w:rPr>
-        <w:t>Contains all CSS files used in the app.</w:t>
-      </w:r>
-    </w:p>
-    <w:p>
-      <w:pPr>
-        <w:rPr>
-          <w:lang w:val="en-US"/>
-        </w:rPr>
-      </w:pPr>
-    </w:p>
-    <w:p>
-      <w:pPr>
-        <w:rPr>
-          <w:lang w:val="en-US"/>
-        </w:rPr>
-      </w:pPr>
-    </w:p>
-    <w:p>
-      <w:pPr>
-        <w:pStyle w:val="Heading2"/>
+        <w:t>Contains the Redux store.</w:t>
+      </w:r>
+    </w:p>
+    <w:p>
+      <w:pPr>
+        <w:rPr>
+          <w:lang w:val="en-US"/>
+        </w:rPr>
+      </w:pPr>
+    </w:p>
+    <w:p>
+      <w:pPr>
         <w:rPr>
           <w:lang w:val="en-US"/>
         </w:rPr>
@@ -564,125 +539,7 @@
           <w:lang w:val="en-US"/>
         </w:rPr>
         <w:lastRenderedPageBreak/>
-        <w:t>Components</w:t>
-      </w:r>
-    </w:p>
-    <w:p>
-      <w:pPr>
-        <w:pStyle w:val="Heading3"/>
-        <w:rPr>
-          <w:lang w:val="en-US"/>
-        </w:rPr>
-      </w:pPr>
-      <w:r>
-        <w:rPr>
-          <w:lang w:val="en-US"/>
-        </w:rPr>
-        <w:t>Web page components</w:t>
-      </w:r>
-      <w:r>
-        <w:rPr>
-          <w:lang w:val="en-US"/>
-        </w:rPr>
-        <w:t>:</w:t>
-      </w:r>
-    </w:p>
-    <w:p>
-      <w:pPr>
-        <w:rPr>
-          <w:b/>
-          <w:bCs/>
-          <w:lang w:val="en-US"/>
-        </w:rPr>
-      </w:pPr>
-      <w:r>
-        <w:rPr>
-          <w:b/>
-          <w:bCs/>
-          <w:lang w:val="en-US"/>
-        </w:rPr>
-        <w:t>LoginForm</w:t>
-      </w:r>
-    </w:p>
-    <w:p>
-      <w:pPr>
-        <w:rPr>
-          <w:lang w:val="en-US"/>
-        </w:rPr>
-      </w:pPr>
-      <w:r>
-        <w:rPr>
-          <w:lang w:val="en-US"/>
-        </w:rPr>
-        <w:t>The initial page of the site which contains a link to the sign-up form.</w:t>
-      </w:r>
-    </w:p>
-    <w:p>
-      <w:pPr>
-        <w:rPr>
-          <w:b/>
-          <w:bCs/>
-          <w:lang w:val="en-US"/>
-        </w:rPr>
-      </w:pPr>
-      <w:r>
-        <w:rPr>
-          <w:b/>
-          <w:bCs/>
-          <w:lang w:val="en-US"/>
-        </w:rPr>
-        <w:t>SignUpForm</w:t>
-      </w:r>
-    </w:p>
-    <w:p>
-      <w:pPr>
-        <w:rPr>
-          <w:lang w:val="en-US"/>
-        </w:rPr>
-      </w:pPr>
-      <w:r>
-        <w:rPr>
-          <w:lang w:val="en-US"/>
-        </w:rPr>
-        <w:t>Renders the sign-up form on the initial page.</w:t>
-      </w:r>
-    </w:p>
-    <w:p>
-      <w:pPr>
-        <w:rPr>
-          <w:b/>
-          <w:bCs/>
-          <w:lang w:val="en-US"/>
-        </w:rPr>
-      </w:pPr>
-      <w:r>
-        <w:rPr>
-          <w:b/>
-          <w:bCs/>
-          <w:lang w:val="en-US"/>
-        </w:rPr>
-        <w:t>Dashboard</w:t>
-      </w:r>
-    </w:p>
-    <w:p>
-      <w:pPr>
-        <w:rPr>
-          <w:lang w:val="en-US"/>
-        </w:rPr>
-      </w:pPr>
-    </w:p>
-    <w:p>
-      <w:pPr>
-        <w:pStyle w:val="Heading2"/>
-        <w:rPr>
-          <w:lang w:val="en-US"/>
-        </w:rPr>
-      </w:pPr>
-      <w:r>
-        <w:rPr>
-          <w:lang w:val="en-US"/>
-        </w:rPr>
-        <w:t>Possible General Improvements</w:t>
+        <w:t xml:space="preserve">src/resources </w:t>
       </w:r>
     </w:p>
     <w:p>
@@ -700,7 +557,45 @@
         <w:rPr>
           <w:lang w:val="en-US"/>
         </w:rPr>
-        <w:t>Implementing Redux for state management</w:t>
+        <w:t xml:space="preserve">Contains all image </w:t>
+      </w:r>
+      <w:r>
+        <w:rPr>
+          <w:lang w:val="en-US"/>
+        </w:rPr>
+        <w:t xml:space="preserve">and font </w:t>
+      </w:r>
+      <w:r>
+        <w:rPr>
+          <w:lang w:val="en-US"/>
+        </w:rPr>
+        <w:t>resources</w:t>
+      </w:r>
+      <w:r>
+        <w:rPr>
+          <w:lang w:val="en-US"/>
+        </w:rPr>
+        <w:t>.</w:t>
+      </w:r>
+      <w:r>
+        <w:rPr>
+          <w:lang w:val="en-US"/>
+        </w:rPr>
+        <w:t xml:space="preserve"> (sorted by components or pages)</w:t>
+      </w:r>
+    </w:p>
+    <w:p>
+      <w:pPr>
+        <w:ind w:left="45"/>
+        <w:rPr>
+          <w:lang w:val="en-US"/>
+        </w:rPr>
+      </w:pPr>
+      <w:r>
+        <w:rPr>
+          <w:lang w:val="en-US"/>
+        </w:rPr>
+        <w:t>src/resources/css</w:t>
       </w:r>
     </w:p>
     <w:p>
@@ -718,7 +613,229 @@
         <w:rPr>
           <w:lang w:val="en-US"/>
         </w:rPr>
-        <w:t>Implementing CSS precompilers such as LESS, SCSS etc.</w:t>
+        <w:t>Contains all CSS files used in the app.</w:t>
+      </w:r>
+    </w:p>
+    <w:p>
+      <w:pPr>
+        <w:pStyle w:val="Heading2"/>
+        <w:rPr>
+          <w:lang w:val="en-US"/>
+        </w:rPr>
+      </w:pPr>
+      <w:r>
+        <w:rPr>
+          <w:lang w:val="en-US"/>
+        </w:rPr>
+        <w:t>Redux</w:t>
+      </w:r>
+    </w:p>
+    <w:p>
+      <w:pPr>
+        <w:rPr>
+          <w:b/>
+          <w:bCs/>
+          <w:lang w:val="en-US"/>
+        </w:rPr>
+      </w:pPr>
+      <w:r>
+        <w:rPr>
+          <w:b/>
+          <w:bCs/>
+          <w:lang w:val="en-US"/>
+        </w:rPr>
+        <w:t>store.js</w:t>
+      </w:r>
+    </w:p>
+    <w:p>
+      <w:pPr>
+        <w:rPr>
+          <w:lang w:val="en-US"/>
+        </w:rPr>
+      </w:pPr>
+      <w:r>
+        <w:rPr>
+          <w:lang w:val="en-US"/>
+        </w:rPr>
+        <w:t>Contains the Redux store and its list of variables/reducers.</w:t>
+      </w:r>
+    </w:p>
+    <w:p>
+      <w:pPr>
+        <w:rPr>
+          <w:b/>
+          <w:bCs/>
+          <w:lang w:val="en-US"/>
+        </w:rPr>
+      </w:pPr>
+      <w:r>
+        <w:rPr>
+          <w:b/>
+          <w:bCs/>
+          <w:lang w:val="en-US"/>
+        </w:rPr>
+        <w:t>create.js</w:t>
+      </w:r>
+    </w:p>
+    <w:p>
+      <w:pPr>
+        <w:rPr>
+          <w:lang w:val="en-US"/>
+        </w:rPr>
+      </w:pPr>
+      <w:r>
+        <w:rPr>
+          <w:lang w:val="en-US"/>
+        </w:rPr>
+        <w:t xml:space="preserve">Contains a helper function used to initialise a variable in the store, which is used in the slice files in this folder.  </w:t>
+      </w:r>
+    </w:p>
+    <w:p>
+      <w:pPr>
+        <w:pStyle w:val="Heading2"/>
+        <w:rPr>
+          <w:lang w:val="en-US"/>
+        </w:rPr>
+      </w:pPr>
+      <w:r>
+        <w:rPr>
+          <w:lang w:val="en-US"/>
+        </w:rPr>
+        <w:t>Components</w:t>
+      </w:r>
+    </w:p>
+    <w:p>
+      <w:pPr>
+        <w:pStyle w:val="Heading3"/>
+        <w:rPr>
+          <w:lang w:val="en-US"/>
+        </w:rPr>
+      </w:pPr>
+      <w:r>
+        <w:rPr>
+          <w:lang w:val="en-US"/>
+        </w:rPr>
+        <w:t>Web page components</w:t>
+      </w:r>
+      <w:r>
+        <w:rPr>
+          <w:lang w:val="en-US"/>
+        </w:rPr>
+        <w:t xml:space="preserve"> (in order of accessing them from the start)</w:t>
+      </w:r>
+      <w:r>
+        <w:rPr>
+          <w:lang w:val="en-US"/>
+        </w:rPr>
+        <w:t>:</w:t>
+      </w:r>
+    </w:p>
+    <w:p>
+      <w:pPr>
+        <w:rPr>
+          <w:b/>
+          <w:bCs/>
+          <w:lang w:val="en-US"/>
+        </w:rPr>
+      </w:pPr>
+      <w:r>
+        <w:rPr>
+          <w:b/>
+          <w:bCs/>
+          <w:lang w:val="en-US"/>
+        </w:rPr>
+        <w:t>LoginForm</w:t>
+      </w:r>
+    </w:p>
+    <w:p>
+      <w:pPr>
+        <w:rPr>
+          <w:lang w:val="en-US"/>
+        </w:rPr>
+      </w:pPr>
+      <w:r>
+        <w:rPr>
+          <w:lang w:val="en-US"/>
+        </w:rPr>
+        <w:t>The initial page of the site which contains a link to the sign-up form.</w:t>
+      </w:r>
+    </w:p>
+    <w:p>
+      <w:pPr>
+        <w:rPr>
+          <w:b/>
+          <w:bCs/>
+          <w:lang w:val="en-US"/>
+        </w:rPr>
+      </w:pPr>
+      <w:r>
+        <w:rPr>
+          <w:b/>
+          <w:bCs/>
+          <w:lang w:val="en-US"/>
+        </w:rPr>
+        <w:t>SignUpForm</w:t>
+      </w:r>
+    </w:p>
+    <w:p>
+      <w:pPr>
+        <w:rPr>
+          <w:lang w:val="en-US"/>
+        </w:rPr>
+      </w:pPr>
+      <w:r>
+        <w:rPr>
+          <w:lang w:val="en-US"/>
+        </w:rPr>
+        <w:t>Renders the sign-up form on the initial page.</w:t>
+      </w:r>
+    </w:p>
+    <w:p>
+      <w:pPr>
+        <w:rPr>
+          <w:b/>
+          <w:bCs/>
+          <w:lang w:val="en-US"/>
+        </w:rPr>
+      </w:pPr>
+      <w:r>
+        <w:rPr>
+          <w:b/>
+          <w:bCs/>
+          <w:lang w:val="en-US"/>
+        </w:rPr>
+        <w:t>Dashboard</w:t>
+      </w:r>
+    </w:p>
+    <w:p>
+      <w:pPr>
+        <w:rPr>
+          <w:lang w:val="en-US"/>
+        </w:rPr>
+      </w:pPr>
+      <w:r>
+        <w:rPr>
+          <w:lang w:val="en-US"/>
+        </w:rPr>
+        <w:t>Renders the landing page after login, as well as the dashboard after the user selects "block" and "area".</w:t>
+      </w:r>
+      <w:r>
+        <w:rPr>
+          <w:lang w:val="en-US"/>
+        </w:rPr>
+        <w:t xml:space="preserve"> Persistent elements of the page such as the location selectors, sidebar, </w:t>
+      </w:r>
+      <w:r>
+        <w:rPr>
+          <w:lang w:val="en-US"/>
+        </w:rPr>
+        <w:t>notifications,</w:t>
+      </w:r>
+      <w:r>
+        <w:rPr>
+          <w:lang w:val="en-US"/>
+        </w:rPr>
+        <w:t xml:space="preserve"> and user profile dropdown lists are held here. </w:t>
       </w:r>
     </w:p>
     <w:sectPr>

</xml_diff>

<commit_message>
documentation work, prepared fault list for taking in array, fixed notifications staying when removing block
</commit_message>
<xml_diff>
--- a/other/LMSv3 React App.docx
+++ b/other/LMSv3 React App.docx
@@ -302,37 +302,53 @@
         <w:rPr>
           <w:lang w:val="en-US"/>
         </w:rPr>
-        <w:t>Source Directory Organisation</w:t>
-      </w:r>
-    </w:p>
-    <w:p>
-      <w:pPr>
-        <w:rPr>
-          <w:b/>
-          <w:bCs/>
-          <w:lang w:val="en-US"/>
-        </w:rPr>
-      </w:pPr>
-      <w:r>
-        <w:rPr>
-          <w:b/>
-          <w:bCs/>
-          <w:lang w:val="en-US"/>
-        </w:rPr>
-        <w:t>Entry point:</w:t>
-      </w:r>
-    </w:p>
-    <w:p>
-      <w:pPr>
-        <w:rPr>
-          <w:lang w:val="en-US"/>
-        </w:rPr>
-      </w:pPr>
-      <w:r>
-        <w:rPr>
-          <w:lang w:val="en-US"/>
-        </w:rPr>
-        <w:t>src/index.js</w:t>
+        <w:t>Current Status</w:t>
+      </w:r>
+    </w:p>
+    <w:p>
+      <w:pPr>
+        <w:rPr>
+          <w:lang w:val="en-US"/>
+        </w:rPr>
+      </w:pPr>
+      <w:r>
+        <w:rPr>
+          <w:lang w:val="en-US"/>
+        </w:rPr>
+        <w:t>Most UI functionality is complete, except for pages/tabs which are not present in the design specs. The ThreeJS scene is implemented in the “Add” page, found on the bottom of the column of sidebar icons.</w:t>
+      </w:r>
+      <w:r>
+        <w:rPr>
+          <w:lang w:val="en-US"/>
+        </w:rPr>
+        <w:t xml:space="preserve"> Backend API integration is limited to the dashboard page, where the light data is queried based on the location and blocks selected.</w:t>
+      </w:r>
+    </w:p>
+    <w:p>
+      <w:pPr>
+        <w:pStyle w:val="Heading2"/>
+        <w:rPr>
+          <w:lang w:val="en-US"/>
+        </w:rPr>
+      </w:pPr>
+      <w:r>
+        <w:rPr>
+          <w:lang w:val="en-US"/>
+        </w:rPr>
+        <w:t>Incomplete Features</w:t>
+      </w:r>
+    </w:p>
+    <w:p>
+      <w:pPr>
+        <w:rPr>
+          <w:lang w:val="en-US"/>
+        </w:rPr>
+      </w:pPr>
+      <w:r>
+        <w:rPr>
+          <w:lang w:val="en-US"/>
+        </w:rPr>
+        <w:t>All backend-related and configuration features such as:</w:t>
       </w:r>
     </w:p>
     <w:p>
@@ -350,33 +366,7 @@
         <w:rPr>
           <w:lang w:val="en-US"/>
         </w:rPr>
-        <w:t>R</w:t>
-      </w:r>
-      <w:r>
-        <w:rPr>
-          <w:lang w:val="en-US"/>
-        </w:rPr>
-        <w:t>enders Main (in src/Main.js) component</w:t>
-      </w:r>
-      <w:r>
-        <w:rPr>
-          <w:lang w:val="en-US"/>
-        </w:rPr>
-        <w:t>.</w:t>
-      </w:r>
-    </w:p>
-    <w:p>
-      <w:pPr>
-        <w:ind w:left="45"/>
-        <w:rPr>
-          <w:lang w:val="en-US"/>
-        </w:rPr>
-      </w:pPr>
-      <w:r>
-        <w:rPr>
-          <w:lang w:val="en-US"/>
-        </w:rPr>
-        <w:t>src/Main.js</w:t>
+        <w:t>Light configuration</w:t>
       </w:r>
     </w:p>
     <w:p>
@@ -394,37 +384,7 @@
         <w:rPr>
           <w:lang w:val="en-US"/>
         </w:rPr>
-        <w:t>Contains the Helmet (page title), default routes and wraps the app with the Redux store provider.</w:t>
-      </w:r>
-    </w:p>
-    <w:p>
-      <w:pPr>
-        <w:rPr>
-          <w:b/>
-          <w:bCs/>
-          <w:lang w:val="en-US"/>
-        </w:rPr>
-      </w:pPr>
-      <w:r>
-        <w:rPr>
-          <w:b/>
-          <w:bCs/>
-          <w:lang w:val="en-US"/>
-        </w:rPr>
-        <w:t>Folders:</w:t>
-      </w:r>
-    </w:p>
-    <w:p>
-      <w:pPr>
-        <w:rPr>
-          <w:lang w:val="en-US"/>
-        </w:rPr>
-      </w:pPr>
-      <w:r>
-        <w:rPr>
-          <w:lang w:val="en-US"/>
-        </w:rPr>
-        <w:t xml:space="preserve">src/components </w:t>
+        <w:t>User management</w:t>
       </w:r>
     </w:p>
     <w:p>
@@ -442,33 +402,26 @@
         <w:rPr>
           <w:lang w:val="en-US"/>
         </w:rPr>
-        <w:t>Contains all the components used in the</w:t>
-      </w:r>
-      <w:r>
-        <w:rPr>
-          <w:lang w:val="en-US"/>
-        </w:rPr>
-        <w:t xml:space="preserve"> app</w:t>
-      </w:r>
-      <w:r>
-        <w:rPr>
-          <w:lang w:val="en-US"/>
-        </w:rPr>
-        <w:t>.</w:t>
-      </w:r>
-    </w:p>
-    <w:p>
-      <w:pPr>
-        <w:ind w:left="45"/>
-        <w:rPr>
-          <w:lang w:val="en-US"/>
-        </w:rPr>
-      </w:pPr>
-      <w:r>
-        <w:rPr>
-          <w:lang w:val="en-US"/>
-        </w:rPr>
-        <w:t>src/components/three</w:t>
+        <w:t>Login authentication</w:t>
+      </w:r>
+    </w:p>
+    <w:p>
+      <w:pPr>
+        <w:rPr>
+          <w:lang w:val="en-US"/>
+        </w:rPr>
+      </w:pPr>
+      <w:r>
+        <w:rPr>
+          <w:lang w:val="en-US"/>
+        </w:rPr>
+        <w:t>Frontend</w:t>
+      </w:r>
+      <w:r>
+        <w:rPr>
+          <w:lang w:val="en-US"/>
+        </w:rPr>
+        <w:t xml:space="preserve"> features</w:t>
       </w:r>
     </w:p>
     <w:p>
@@ -486,21 +439,7 @@
         <w:rPr>
           <w:lang w:val="en-US"/>
         </w:rPr>
-        <w:t xml:space="preserve">Contains the components used for the three.js scene. </w:t>
-      </w:r>
-    </w:p>
-    <w:p>
-      <w:pPr>
-        <w:ind w:left="45"/>
-        <w:rPr>
-          <w:lang w:val="en-US"/>
-        </w:rPr>
-      </w:pPr>
-      <w:r>
-        <w:rPr>
-          <w:lang w:val="en-US"/>
-        </w:rPr>
-        <w:t>src/redux</w:t>
+        <w:t>Search bar</w:t>
       </w:r>
     </w:p>
     <w:p>
@@ -518,28 +457,7 @@
         <w:rPr>
           <w:lang w:val="en-US"/>
         </w:rPr>
-        <w:t>Contains the Redux store.</w:t>
-      </w:r>
-    </w:p>
-    <w:p>
-      <w:pPr>
-        <w:rPr>
-          <w:lang w:val="en-US"/>
-        </w:rPr>
-      </w:pPr>
-    </w:p>
-    <w:p>
-      <w:pPr>
-        <w:rPr>
-          <w:lang w:val="en-US"/>
-        </w:rPr>
-      </w:pPr>
-      <w:r>
-        <w:rPr>
-          <w:lang w:val="en-US"/>
-        </w:rPr>
-        <w:lastRenderedPageBreak/>
-        <w:t xml:space="preserve">src/resources </w:t>
+        <w:t>Dark mode</w:t>
       </w:r>
     </w:p>
     <w:p>
@@ -557,45 +475,59 @@
         <w:rPr>
           <w:lang w:val="en-US"/>
         </w:rPr>
-        <w:t xml:space="preserve">Contains all image </w:t>
-      </w:r>
-      <w:r>
-        <w:rPr>
-          <w:lang w:val="en-US"/>
-        </w:rPr>
-        <w:t xml:space="preserve">and font </w:t>
-      </w:r>
-      <w:r>
-        <w:rPr>
-          <w:lang w:val="en-US"/>
-        </w:rPr>
-        <w:t>resources</w:t>
-      </w:r>
-      <w:r>
-        <w:rPr>
-          <w:lang w:val="en-US"/>
-        </w:rPr>
-        <w:t>.</w:t>
-      </w:r>
-      <w:r>
-        <w:rPr>
-          <w:lang w:val="en-US"/>
-        </w:rPr>
-        <w:t xml:space="preserve"> (sorted by components or pages)</w:t>
-      </w:r>
-    </w:p>
-    <w:p>
-      <w:pPr>
-        <w:ind w:left="45"/>
-        <w:rPr>
-          <w:lang w:val="en-US"/>
-        </w:rPr>
-      </w:pPr>
-      <w:r>
-        <w:rPr>
-          <w:lang w:val="en-US"/>
-        </w:rPr>
-        <w:t>src/resources/css</w:t>
+        <w:t>Web page responsiveness (CSS, media queries)</w:t>
+      </w:r>
+    </w:p>
+    <w:p>
+      <w:pPr>
+        <w:rPr>
+          <w:lang w:val="en-US"/>
+        </w:rPr>
+      </w:pPr>
+    </w:p>
+    <w:p>
+      <w:pPr>
+        <w:pStyle w:val="Heading2"/>
+        <w:rPr>
+          <w:lang w:val="en-US"/>
+        </w:rPr>
+      </w:pPr>
+      <w:r>
+        <w:rPr>
+          <w:lang w:val="en-US"/>
+        </w:rPr>
+        <w:lastRenderedPageBreak/>
+        <w:t>Source Directory Organisation</w:t>
+      </w:r>
+    </w:p>
+    <w:p>
+      <w:pPr>
+        <w:rPr>
+          <w:b/>
+          <w:bCs/>
+          <w:lang w:val="en-US"/>
+        </w:rPr>
+      </w:pPr>
+      <w:r>
+        <w:rPr>
+          <w:b/>
+          <w:bCs/>
+          <w:lang w:val="en-US"/>
+        </w:rPr>
+        <w:t>Entry point:</w:t>
+      </w:r>
+    </w:p>
+    <w:p>
+      <w:pPr>
+        <w:rPr>
+          <w:lang w:val="en-US"/>
+        </w:rPr>
+      </w:pPr>
+      <w:r>
+        <w:rPr>
+          <w:lang w:val="en-US"/>
+        </w:rPr>
+        <w:t>src/index.js</w:t>
       </w:r>
     </w:p>
     <w:p>
@@ -613,21 +545,51 @@
         <w:rPr>
           <w:lang w:val="en-US"/>
         </w:rPr>
-        <w:t>Contains all CSS files used in the app.</w:t>
-      </w:r>
-    </w:p>
-    <w:p>
-      <w:pPr>
-        <w:pStyle w:val="Heading2"/>
-        <w:rPr>
-          <w:lang w:val="en-US"/>
-        </w:rPr>
-      </w:pPr>
-      <w:r>
-        <w:rPr>
-          <w:lang w:val="en-US"/>
-        </w:rPr>
-        <w:t>Redux</w:t>
+        <w:t>R</w:t>
+      </w:r>
+      <w:r>
+        <w:rPr>
+          <w:lang w:val="en-US"/>
+        </w:rPr>
+        <w:t>enders Main (in src/Main.js) component</w:t>
+      </w:r>
+      <w:r>
+        <w:rPr>
+          <w:lang w:val="en-US"/>
+        </w:rPr>
+        <w:t>.</w:t>
+      </w:r>
+    </w:p>
+    <w:p>
+      <w:pPr>
+        <w:ind w:left="45"/>
+        <w:rPr>
+          <w:lang w:val="en-US"/>
+        </w:rPr>
+      </w:pPr>
+      <w:r>
+        <w:rPr>
+          <w:lang w:val="en-US"/>
+        </w:rPr>
+        <w:t>src/Main.js</w:t>
+      </w:r>
+    </w:p>
+    <w:p>
+      <w:pPr>
+        <w:pStyle w:val="ListParagraph"/>
+        <w:numPr>
+          <w:ilvl w:val="0"/>
+          <w:numId w:val="1"/>
+        </w:numPr>
+        <w:rPr>
+          <w:lang w:val="en-US"/>
+        </w:rPr>
+      </w:pPr>
+      <w:r>
+        <w:rPr>
+          <w:lang w:val="en-US"/>
+        </w:rPr>
+        <w:t>Contains the Helmet (page title), default routes and wraps the app with the Redux store provider.</w:t>
       </w:r>
     </w:p>
     <w:p>
@@ -644,20 +606,229 @@
           <w:bCs/>
           <w:lang w:val="en-US"/>
         </w:rPr>
-        <w:t>store.js</w:t>
-      </w:r>
-    </w:p>
-    <w:p>
-      <w:pPr>
-        <w:rPr>
-          <w:lang w:val="en-US"/>
-        </w:rPr>
-      </w:pPr>
-      <w:r>
-        <w:rPr>
-          <w:lang w:val="en-US"/>
-        </w:rPr>
-        <w:t>Contains the Redux store and its list of variables/reducers.</w:t>
+        <w:t>Folders:</w:t>
+      </w:r>
+    </w:p>
+    <w:p>
+      <w:pPr>
+        <w:rPr>
+          <w:lang w:val="en-US"/>
+        </w:rPr>
+      </w:pPr>
+      <w:r>
+        <w:rPr>
+          <w:lang w:val="en-US"/>
+        </w:rPr>
+        <w:t xml:space="preserve">src/components </w:t>
+      </w:r>
+    </w:p>
+    <w:p>
+      <w:pPr>
+        <w:pStyle w:val="ListParagraph"/>
+        <w:numPr>
+          <w:ilvl w:val="0"/>
+          <w:numId w:val="1"/>
+        </w:numPr>
+        <w:rPr>
+          <w:lang w:val="en-US"/>
+        </w:rPr>
+      </w:pPr>
+      <w:r>
+        <w:rPr>
+          <w:lang w:val="en-US"/>
+        </w:rPr>
+        <w:t>Contains all the components used in the</w:t>
+      </w:r>
+      <w:r>
+        <w:rPr>
+          <w:lang w:val="en-US"/>
+        </w:rPr>
+        <w:t xml:space="preserve"> app</w:t>
+      </w:r>
+      <w:r>
+        <w:rPr>
+          <w:lang w:val="en-US"/>
+        </w:rPr>
+        <w:t>.</w:t>
+      </w:r>
+    </w:p>
+    <w:p>
+      <w:pPr>
+        <w:ind w:left="45"/>
+        <w:rPr>
+          <w:lang w:val="en-US"/>
+        </w:rPr>
+      </w:pPr>
+      <w:r>
+        <w:rPr>
+          <w:lang w:val="en-US"/>
+        </w:rPr>
+        <w:t>src/components/three</w:t>
+      </w:r>
+    </w:p>
+    <w:p>
+      <w:pPr>
+        <w:pStyle w:val="ListParagraph"/>
+        <w:numPr>
+          <w:ilvl w:val="0"/>
+          <w:numId w:val="1"/>
+        </w:numPr>
+        <w:rPr>
+          <w:lang w:val="en-US"/>
+        </w:rPr>
+      </w:pPr>
+      <w:r>
+        <w:rPr>
+          <w:lang w:val="en-US"/>
+        </w:rPr>
+        <w:t xml:space="preserve">Contains the components used for the three.js scene. </w:t>
+      </w:r>
+    </w:p>
+    <w:p>
+      <w:pPr>
+        <w:ind w:left="45"/>
+        <w:rPr>
+          <w:lang w:val="en-US"/>
+        </w:rPr>
+      </w:pPr>
+      <w:r>
+        <w:rPr>
+          <w:lang w:val="en-US"/>
+        </w:rPr>
+        <w:t>src/redux</w:t>
+      </w:r>
+    </w:p>
+    <w:p>
+      <w:pPr>
+        <w:pStyle w:val="ListParagraph"/>
+        <w:numPr>
+          <w:ilvl w:val="0"/>
+          <w:numId w:val="1"/>
+        </w:numPr>
+        <w:rPr>
+          <w:lang w:val="en-US"/>
+        </w:rPr>
+      </w:pPr>
+      <w:r>
+        <w:rPr>
+          <w:lang w:val="en-US"/>
+        </w:rPr>
+        <w:t>Contains the Redux store.</w:t>
+      </w:r>
+    </w:p>
+    <w:p>
+      <w:pPr>
+        <w:rPr>
+          <w:lang w:val="en-US"/>
+        </w:rPr>
+      </w:pPr>
+      <w:r>
+        <w:rPr>
+          <w:lang w:val="en-US"/>
+        </w:rPr>
+        <w:t xml:space="preserve">src/resources </w:t>
+      </w:r>
+    </w:p>
+    <w:p>
+      <w:pPr>
+        <w:pStyle w:val="ListParagraph"/>
+        <w:numPr>
+          <w:ilvl w:val="0"/>
+          <w:numId w:val="1"/>
+        </w:numPr>
+        <w:rPr>
+          <w:lang w:val="en-US"/>
+        </w:rPr>
+      </w:pPr>
+      <w:r>
+        <w:rPr>
+          <w:lang w:val="en-US"/>
+        </w:rPr>
+        <w:t xml:space="preserve">Contains all image </w:t>
+      </w:r>
+      <w:r>
+        <w:rPr>
+          <w:lang w:val="en-US"/>
+        </w:rPr>
+        <w:t xml:space="preserve">and font </w:t>
+      </w:r>
+      <w:r>
+        <w:rPr>
+          <w:lang w:val="en-US"/>
+        </w:rPr>
+        <w:t>resources</w:t>
+      </w:r>
+      <w:r>
+        <w:rPr>
+          <w:lang w:val="en-US"/>
+        </w:rPr>
+        <w:t>.</w:t>
+      </w:r>
+      <w:r>
+        <w:rPr>
+          <w:lang w:val="en-US"/>
+        </w:rPr>
+        <w:t xml:space="preserve"> (sorted by components or pages)</w:t>
+      </w:r>
+    </w:p>
+    <w:p>
+      <w:pPr>
+        <w:ind w:left="45"/>
+        <w:rPr>
+          <w:lang w:val="en-US"/>
+        </w:rPr>
+      </w:pPr>
+      <w:r>
+        <w:rPr>
+          <w:lang w:val="en-US"/>
+        </w:rPr>
+        <w:t>src/resources/css</w:t>
+      </w:r>
+    </w:p>
+    <w:p>
+      <w:pPr>
+        <w:pStyle w:val="ListParagraph"/>
+        <w:numPr>
+          <w:ilvl w:val="0"/>
+          <w:numId w:val="1"/>
+        </w:numPr>
+        <w:rPr>
+          <w:lang w:val="en-US"/>
+        </w:rPr>
+      </w:pPr>
+      <w:r>
+        <w:rPr>
+          <w:lang w:val="en-US"/>
+        </w:rPr>
+        <w:t>Contains all CSS files used in the app.</w:t>
+      </w:r>
+    </w:p>
+    <w:p>
+      <w:pPr>
+        <w:pStyle w:val="Heading2"/>
+        <w:rPr>
+          <w:lang w:val="en-US"/>
+        </w:rPr>
+      </w:pPr>
+      <w:r>
+        <w:rPr>
+          <w:lang w:val="en-US"/>
+        </w:rPr>
+        <w:t>Redux</w:t>
+      </w:r>
+    </w:p>
+    <w:p>
+      <w:pPr>
+        <w:pStyle w:val="Heading3"/>
+        <w:rPr>
+          <w:lang w:val="en-US"/>
+        </w:rPr>
+      </w:pPr>
+      <w:r>
+        <w:rPr>
+          <w:lang w:val="en-US"/>
+        </w:rPr>
+        <w:t>Files</w:t>
       </w:r>
     </w:p>
     <w:p>
@@ -674,60 +845,20 @@
           <w:bCs/>
           <w:lang w:val="en-US"/>
         </w:rPr>
-        <w:t>create.js</w:t>
-      </w:r>
-    </w:p>
-    <w:p>
-      <w:pPr>
-        <w:rPr>
-          <w:lang w:val="en-US"/>
-        </w:rPr>
-      </w:pPr>
-      <w:r>
-        <w:rPr>
-          <w:lang w:val="en-US"/>
-        </w:rPr>
-        <w:t xml:space="preserve">Contains a helper function used to initialise a variable in the store, which is used in the slice files in this folder.  </w:t>
-      </w:r>
-    </w:p>
-    <w:p>
-      <w:pPr>
-        <w:pStyle w:val="Heading2"/>
-        <w:rPr>
-          <w:lang w:val="en-US"/>
-        </w:rPr>
-      </w:pPr>
-      <w:r>
-        <w:rPr>
-          <w:lang w:val="en-US"/>
-        </w:rPr>
-        <w:t>Components</w:t>
-      </w:r>
-    </w:p>
-    <w:p>
-      <w:pPr>
-        <w:pStyle w:val="Heading3"/>
-        <w:rPr>
-          <w:lang w:val="en-US"/>
-        </w:rPr>
-      </w:pPr>
-      <w:r>
-        <w:rPr>
-          <w:lang w:val="en-US"/>
-        </w:rPr>
-        <w:t>Web page components</w:t>
-      </w:r>
-      <w:r>
-        <w:rPr>
-          <w:lang w:val="en-US"/>
-        </w:rPr>
-        <w:t xml:space="preserve"> (in order of accessing them from the start)</w:t>
-      </w:r>
-      <w:r>
-        <w:rPr>
-          <w:lang w:val="en-US"/>
-        </w:rPr>
-        <w:t>:</w:t>
+        <w:t>store.js</w:t>
+      </w:r>
+    </w:p>
+    <w:p>
+      <w:pPr>
+        <w:rPr>
+          <w:lang w:val="en-US"/>
+        </w:rPr>
+      </w:pPr>
+      <w:r>
+        <w:rPr>
+          <w:lang w:val="en-US"/>
+        </w:rPr>
+        <w:t>Contains the Redux store and its list of variables/reducers.</w:t>
       </w:r>
     </w:p>
     <w:p>
@@ -744,20 +875,75 @@
           <w:bCs/>
           <w:lang w:val="en-US"/>
         </w:rPr>
-        <w:t>LoginForm</w:t>
-      </w:r>
-    </w:p>
-    <w:p>
-      <w:pPr>
-        <w:rPr>
-          <w:lang w:val="en-US"/>
-        </w:rPr>
-      </w:pPr>
-      <w:r>
-        <w:rPr>
-          <w:lang w:val="en-US"/>
-        </w:rPr>
-        <w:t>The initial page of the site which contains a link to the sign-up form.</w:t>
+        <w:t>create.js</w:t>
+      </w:r>
+    </w:p>
+    <w:p>
+      <w:pPr>
+        <w:rPr>
+          <w:lang w:val="en-US"/>
+        </w:rPr>
+      </w:pPr>
+      <w:r>
+        <w:rPr>
+          <w:lang w:val="en-US"/>
+        </w:rPr>
+        <w:t xml:space="preserve">Contains a helper function used to initialise a variable in the store, which is used in the slice files in this folder.  </w:t>
+      </w:r>
+    </w:p>
+    <w:p>
+      <w:pPr>
+        <w:rPr>
+          <w:lang w:val="en-US"/>
+        </w:rPr>
+      </w:pPr>
+    </w:p>
+    <w:p>
+      <w:pPr>
+        <w:rPr>
+          <w:lang w:val="en-US"/>
+        </w:rPr>
+      </w:pPr>
+    </w:p>
+    <w:p>
+      <w:pPr>
+        <w:pStyle w:val="Heading2"/>
+        <w:rPr>
+          <w:lang w:val="en-US"/>
+        </w:rPr>
+      </w:pPr>
+      <w:r>
+        <w:rPr>
+          <w:lang w:val="en-US"/>
+        </w:rPr>
+        <w:lastRenderedPageBreak/>
+        <w:t>Components</w:t>
+      </w:r>
+    </w:p>
+    <w:p>
+      <w:pPr>
+        <w:pStyle w:val="Heading3"/>
+        <w:rPr>
+          <w:lang w:val="en-US"/>
+        </w:rPr>
+      </w:pPr>
+      <w:r>
+        <w:rPr>
+          <w:lang w:val="en-US"/>
+        </w:rPr>
+        <w:t>Web page components</w:t>
+      </w:r>
+      <w:r>
+        <w:rPr>
+          <w:lang w:val="en-US"/>
+        </w:rPr>
+        <w:t xml:space="preserve"> (in order of accessing them from the start)</w:t>
+      </w:r>
+      <w:r>
+        <w:rPr>
+          <w:lang w:val="en-US"/>
+        </w:rPr>
+        <w:t>:</w:t>
       </w:r>
     </w:p>
     <w:p>
@@ -774,20 +960,20 @@
           <w:bCs/>
           <w:lang w:val="en-US"/>
         </w:rPr>
-        <w:t>SignUpForm</w:t>
-      </w:r>
-    </w:p>
-    <w:p>
-      <w:pPr>
-        <w:rPr>
-          <w:lang w:val="en-US"/>
-        </w:rPr>
-      </w:pPr>
-      <w:r>
-        <w:rPr>
-          <w:lang w:val="en-US"/>
-        </w:rPr>
-        <w:t>Renders the sign-up form on the initial page.</w:t>
+        <w:t>LoginForm</w:t>
+      </w:r>
+    </w:p>
+    <w:p>
+      <w:pPr>
+        <w:rPr>
+          <w:lang w:val="en-US"/>
+        </w:rPr>
+      </w:pPr>
+      <w:r>
+        <w:rPr>
+          <w:lang w:val="en-US"/>
+        </w:rPr>
+        <w:t>The initial page of the site which contains a link to the sign-up form.</w:t>
       </w:r>
     </w:p>
     <w:p>
@@ -804,6 +990,36 @@
           <w:bCs/>
           <w:lang w:val="en-US"/>
         </w:rPr>
+        <w:t>SignUpForm</w:t>
+      </w:r>
+    </w:p>
+    <w:p>
+      <w:pPr>
+        <w:rPr>
+          <w:lang w:val="en-US"/>
+        </w:rPr>
+      </w:pPr>
+      <w:r>
+        <w:rPr>
+          <w:lang w:val="en-US"/>
+        </w:rPr>
+        <w:t>Renders the sign-up form on the initial page.</w:t>
+      </w:r>
+    </w:p>
+    <w:p>
+      <w:pPr>
+        <w:rPr>
+          <w:b/>
+          <w:bCs/>
+          <w:lang w:val="en-US"/>
+        </w:rPr>
+      </w:pPr>
+      <w:r>
+        <w:rPr>
+          <w:b/>
+          <w:bCs/>
+          <w:lang w:val="en-US"/>
+        </w:rPr>
         <w:t>Dashboard</w:t>
       </w:r>
     </w:p>
@@ -837,6 +1053,1869 @@
         </w:rPr>
         <w:t xml:space="preserve"> and user profile dropdown lists are held here. </w:t>
       </w:r>
+    </w:p>
+    <w:p>
+      <w:pPr>
+        <w:rPr>
+          <w:b/>
+          <w:bCs/>
+          <w:lang w:val="en-US"/>
+        </w:rPr>
+      </w:pPr>
+      <w:r>
+        <w:rPr>
+          <w:b/>
+          <w:bCs/>
+          <w:lang w:val="en-US"/>
+        </w:rPr>
+        <w:t>SelectorDropdown</w:t>
+      </w:r>
+    </w:p>
+    <w:p>
+      <w:pPr>
+        <w:rPr>
+          <w:lang w:val="en-US"/>
+        </w:rPr>
+      </w:pPr>
+      <w:r>
+        <w:rPr>
+          <w:lang w:val="en-US"/>
+        </w:rPr>
+        <w:t>The component used to create the dropdown lists for location selection.</w:t>
+      </w:r>
+    </w:p>
+    <w:p>
+      <w:pPr>
+        <w:rPr>
+          <w:b/>
+          <w:bCs/>
+          <w:lang w:val="en-US"/>
+        </w:rPr>
+      </w:pPr>
+      <w:r>
+        <w:rPr>
+          <w:b/>
+          <w:bCs/>
+          <w:lang w:val="en-US"/>
+        </w:rPr>
+        <w:t>EditProfile</w:t>
+      </w:r>
+    </w:p>
+    <w:p>
+      <w:pPr>
+        <w:rPr>
+          <w:lang w:val="en-US"/>
+        </w:rPr>
+      </w:pPr>
+      <w:r>
+        <w:rPr>
+          <w:lang w:val="en-US"/>
+        </w:rPr>
+        <w:t>The pop-up panel for editing the user profile.</w:t>
+      </w:r>
+    </w:p>
+    <w:p>
+      <w:pPr>
+        <w:rPr>
+          <w:b/>
+          <w:bCs/>
+          <w:lang w:val="en-US"/>
+        </w:rPr>
+      </w:pPr>
+      <w:r>
+        <w:rPr>
+          <w:b/>
+          <w:bCs/>
+          <w:lang w:val="en-US"/>
+        </w:rPr>
+        <w:t>SearchBar</w:t>
+      </w:r>
+    </w:p>
+    <w:p>
+      <w:pPr>
+        <w:rPr>
+          <w:lang w:val="en-US"/>
+        </w:rPr>
+      </w:pPr>
+      <w:r>
+        <w:rPr>
+          <w:lang w:val="en-US"/>
+        </w:rPr>
+        <w:t>Search bar on header of page.</w:t>
+      </w:r>
+    </w:p>
+    <w:p>
+      <w:pPr>
+        <w:rPr>
+          <w:b/>
+          <w:bCs/>
+          <w:lang w:val="en-US"/>
+        </w:rPr>
+      </w:pPr>
+      <w:r>
+        <w:rPr>
+          <w:b/>
+          <w:bCs/>
+          <w:lang w:val="en-US"/>
+        </w:rPr>
+        <w:t>Notification</w:t>
+      </w:r>
+    </w:p>
+    <w:p>
+      <w:pPr>
+        <w:rPr>
+          <w:lang w:val="en-US"/>
+        </w:rPr>
+      </w:pPr>
+      <w:r>
+        <w:rPr>
+          <w:lang w:val="en-US"/>
+        </w:rPr>
+        <w:t>Notification dropdown list on upper right of page. Will be disabled if no blocks are selected.</w:t>
+      </w:r>
+    </w:p>
+    <w:p>
+      <w:pPr>
+        <w:rPr>
+          <w:b/>
+          <w:bCs/>
+          <w:lang w:val="en-US"/>
+        </w:rPr>
+      </w:pPr>
+      <w:r>
+        <w:rPr>
+          <w:b/>
+          <w:bCs/>
+          <w:lang w:val="en-US"/>
+        </w:rPr>
+        <w:t>UserDropdown</w:t>
+      </w:r>
+    </w:p>
+    <w:p>
+      <w:pPr>
+        <w:rPr>
+          <w:lang w:val="en-US"/>
+        </w:rPr>
+      </w:pPr>
+    </w:p>
+    <w:p>
+      <w:pPr>
+        <w:rPr>
+          <w:b/>
+          <w:bCs/>
+          <w:lang w:val="en-US"/>
+        </w:rPr>
+      </w:pPr>
+      <w:r>
+        <w:rPr>
+          <w:b/>
+          <w:bCs/>
+          <w:lang w:val="en-US"/>
+        </w:rPr>
+        <w:t>Sidebar</w:t>
+      </w:r>
+    </w:p>
+    <w:p>
+      <w:pPr>
+        <w:rPr>
+          <w:lang w:val="en-US"/>
+        </w:rPr>
+      </w:pPr>
+    </w:p>
+    <w:p>
+      <w:pPr>
+        <w:pStyle w:val="Heading3"/>
+        <w:rPr>
+          <w:lang w:val="en-US"/>
+        </w:rPr>
+      </w:pPr>
+      <w:r>
+        <w:rPr>
+          <w:lang w:val="en-US"/>
+        </w:rPr>
+        <w:t xml:space="preserve">Misc. </w:t>
+      </w:r>
+      <w:r>
+        <w:rPr>
+          <w:lang w:val="en-US"/>
+        </w:rPr>
+        <w:t xml:space="preserve">and common </w:t>
+      </w:r>
+      <w:r>
+        <w:rPr>
+          <w:lang w:val="en-US"/>
+        </w:rPr>
+        <w:t>components</w:t>
+      </w:r>
+      <w:r>
+        <w:rPr>
+          <w:lang w:val="en-US"/>
+        </w:rPr>
+        <w:t xml:space="preserve"> or files</w:t>
+      </w:r>
+    </w:p>
+    <w:p>
+      <w:pPr>
+        <w:rPr>
+          <w:b/>
+          <w:bCs/>
+          <w:lang w:val="en-US"/>
+        </w:rPr>
+      </w:pPr>
+      <w:r>
+        <w:rPr>
+          <w:b/>
+          <w:bCs/>
+          <w:lang w:val="en-US"/>
+        </w:rPr>
+        <w:t>MockAPI.js</w:t>
+      </w:r>
+    </w:p>
+    <w:p>
+      <w:pPr>
+        <w:rPr>
+          <w:lang w:val="en-US"/>
+        </w:rPr>
+      </w:pPr>
+      <w:r>
+        <w:rPr>
+          <w:lang w:val="en-US"/>
+        </w:rPr>
+        <w:t>Contains functions for obtaining data from either the backend API or test values.</w:t>
+      </w:r>
+    </w:p>
+    <w:p>
+      <w:pPr>
+        <w:rPr>
+          <w:b/>
+          <w:bCs/>
+          <w:lang w:val="en-US"/>
+        </w:rPr>
+      </w:pPr>
+      <w:r>
+        <w:rPr>
+          <w:b/>
+          <w:bCs/>
+          <w:lang w:val="en-US"/>
+        </w:rPr>
+        <w:t>Utility.js</w:t>
+      </w:r>
+    </w:p>
+    <w:p>
+      <w:pPr>
+        <w:rPr>
+          <w:lang w:val="en-US"/>
+        </w:rPr>
+      </w:pPr>
+    </w:p>
+    <w:p>
+      <w:pPr>
+        <w:rPr>
+          <w:b/>
+          <w:bCs/>
+          <w:lang w:val="en-US"/>
+        </w:rPr>
+      </w:pPr>
+      <w:r>
+        <w:rPr>
+          <w:b/>
+          <w:bCs/>
+          <w:lang w:val="en-US"/>
+        </w:rPr>
+        <w:t>RouteManager</w:t>
+      </w:r>
+    </w:p>
+    <w:p>
+      <w:pPr>
+        <w:rPr>
+          <w:lang w:val="en-US"/>
+        </w:rPr>
+      </w:pPr>
+    </w:p>
+    <w:p>
+      <w:pPr>
+        <w:rPr>
+          <w:lang w:val="en-US"/>
+        </w:rPr>
+      </w:pPr>
+    </w:p>
+    <w:p>
+      <w:pPr>
+        <w:rPr>
+          <w:lang w:val="en-US"/>
+        </w:rPr>
+      </w:pPr>
+    </w:p>
+    <w:p>
+      <w:pPr>
+        <w:rPr>
+          <w:lang w:val="en-US"/>
+        </w:rPr>
+      </w:pPr>
+    </w:p>
+    <w:p>
+      <w:pPr>
+        <w:rPr>
+          <w:lang w:val="en-US"/>
+        </w:rPr>
+      </w:pPr>
+    </w:p>
+    <w:p>
+      <w:pPr>
+        <w:rPr>
+          <w:lang w:val="en-US"/>
+        </w:rPr>
+      </w:pPr>
+    </w:p>
+    <w:p>
+      <w:pPr>
+        <w:rPr>
+          <w:lang w:val="en-US"/>
+        </w:rPr>
+      </w:pPr>
+    </w:p>
+    <w:p>
+      <w:pPr>
+        <w:rPr>
+          <w:lang w:val="en-US"/>
+        </w:rPr>
+      </w:pPr>
+    </w:p>
+    <w:p>
+      <w:pPr>
+        <w:pStyle w:val="Heading2"/>
+        <w:rPr>
+          <w:lang w:val="en-US"/>
+        </w:rPr>
+      </w:pPr>
+      <w:r>
+        <w:rPr>
+          <w:lang w:val="en-US"/>
+        </w:rPr>
+        <w:t>Three.js Scene</w:t>
+      </w:r>
+    </w:p>
+    <w:p>
+      <w:pPr>
+        <w:pStyle w:val="Heading3"/>
+        <w:rPr>
+          <w:lang w:val="en-US"/>
+        </w:rPr>
+      </w:pPr>
+      <w:r>
+        <w:rPr>
+          <w:lang w:val="en-US"/>
+        </w:rPr>
+        <w:t>Usage</w:t>
+      </w:r>
+    </w:p>
+    <w:p>
+      <w:pPr>
+        <w:rPr>
+          <w:lang w:val="en-US"/>
+        </w:rPr>
+      </w:pPr>
+      <w:r>
+        <w:rPr>
+          <w:lang w:val="en-US"/>
+        </w:rPr>
+        <w:t>Scene data is saved in a JSON file which contains:</w:t>
+      </w:r>
+    </w:p>
+    <w:p>
+      <w:pPr>
+        <w:pStyle w:val="ListParagraph"/>
+        <w:numPr>
+          <w:ilvl w:val="0"/>
+          <w:numId w:val="1"/>
+        </w:numPr>
+        <w:rPr>
+          <w:lang w:val="en-US"/>
+        </w:rPr>
+      </w:pPr>
+      <w:r>
+        <w:rPr>
+          <w:lang w:val="en-US"/>
+        </w:rPr>
+        <w:t>Floor plan image name</w:t>
+      </w:r>
+    </w:p>
+    <w:p>
+      <w:pPr>
+        <w:pStyle w:val="ListParagraph"/>
+        <w:numPr>
+          <w:ilvl w:val="0"/>
+          <w:numId w:val="1"/>
+        </w:numPr>
+        <w:rPr>
+          <w:lang w:val="en-US"/>
+        </w:rPr>
+      </w:pPr>
+      <w:r>
+        <w:rPr>
+          <w:lang w:val="en-US"/>
+        </w:rPr>
+        <w:t>Array of light data</w:t>
+      </w:r>
+    </w:p>
+    <w:p>
+      <w:pPr>
+        <w:pStyle w:val="ListParagraph"/>
+        <w:numPr>
+          <w:ilvl w:val="0"/>
+          <w:numId w:val="1"/>
+        </w:numPr>
+        <w:rPr>
+          <w:lang w:val="en-US"/>
+        </w:rPr>
+      </w:pPr>
+      <w:r>
+        <w:rPr>
+          <w:lang w:val="en-US"/>
+        </w:rPr>
+        <w:t>Array of group colour definitions</w:t>
+      </w:r>
+    </w:p>
+    <w:p>
+      <w:pPr>
+        <w:rPr>
+          <w:lang w:val="en-US"/>
+        </w:rPr>
+      </w:pPr>
+      <w:r>
+        <w:rPr>
+          <w:lang w:val="en-US"/>
+        </w:rPr>
+        <w:t>For example</w:t>
+      </w:r>
+      <w:r>
+        <w:rPr>
+          <w:lang w:val="en-US"/>
+        </w:rPr>
+        <w:t>, a sample saved scene might look like</w:t>
+      </w:r>
+      <w:r>
+        <w:rPr>
+          <w:lang w:val="en-US"/>
+        </w:rPr>
+        <w:t>:</w:t>
+      </w:r>
+    </w:p>
+    <w:p>
+      <w:pPr>
+        <w:rPr>
+          <w:sz w:val="16"/>
+          <w:szCs w:val="16"/>
+          <w:lang w:val="en-US"/>
+        </w:rPr>
+      </w:pPr>
+      <w:r>
+        <w:rPr>
+          <w:sz w:val="16"/>
+          <w:szCs w:val="16"/>
+          <w:lang w:val="en-US"/>
+        </w:rPr>
+        <w:t>{</w:t>
+      </w:r>
+    </w:p>
+    <w:p>
+      <w:pPr>
+        <w:rPr>
+          <w:sz w:val="16"/>
+          <w:szCs w:val="16"/>
+          <w:lang w:val="en-US"/>
+        </w:rPr>
+      </w:pPr>
+      <w:r>
+        <w:rPr>
+          <w:sz w:val="16"/>
+          <w:szCs w:val="16"/>
+          <w:lang w:val="en-US"/>
+        </w:rPr>
+        <w:tab/>
+        <w:t>“img”: “default”,</w:t>
+      </w:r>
+    </w:p>
+    <w:p>
+      <w:pPr>
+        <w:rPr>
+          <w:sz w:val="16"/>
+          <w:szCs w:val="16"/>
+          <w:lang w:val="en-US"/>
+        </w:rPr>
+      </w:pPr>
+      <w:r>
+        <w:rPr>
+          <w:sz w:val="16"/>
+          <w:szCs w:val="16"/>
+          <w:lang w:val="en-US"/>
+        </w:rPr>
+        <w:tab/>
+        <w:t>“lights”: [</w:t>
+      </w:r>
+    </w:p>
+    <w:p>
+      <w:pPr>
+        <w:rPr>
+          <w:sz w:val="16"/>
+          <w:szCs w:val="16"/>
+          <w:lang w:val="en-US"/>
+        </w:rPr>
+      </w:pPr>
+      <w:r>
+        <w:rPr>
+          <w:sz w:val="16"/>
+          <w:szCs w:val="16"/>
+          <w:lang w:val="en-US"/>
+        </w:rPr>
+        <w:tab/>
+      </w:r>
+      <w:r>
+        <w:rPr>
+          <w:sz w:val="16"/>
+          <w:szCs w:val="16"/>
+          <w:lang w:val="en-US"/>
+        </w:rPr>
+        <w:tab/>
+        <w:t xml:space="preserve"> </w:t>
+      </w:r>
+      <w:r>
+        <w:rPr>
+          <w:sz w:val="16"/>
+          <w:szCs w:val="16"/>
+          <w:lang w:val="en-US"/>
+        </w:rPr>
+        <w:tab/>
+        <w:t>{</w:t>
+      </w:r>
+    </w:p>
+    <w:p>
+      <w:pPr>
+        <w:ind w:left="2160" w:firstLine="720"/>
+        <w:rPr>
+          <w:sz w:val="16"/>
+          <w:szCs w:val="16"/>
+          <w:lang w:val="en-US"/>
+        </w:rPr>
+      </w:pPr>
+      <w:r>
+        <w:rPr>
+          <w:sz w:val="16"/>
+          <w:szCs w:val="16"/>
+          <w:lang w:val="en-US"/>
+        </w:rPr>
+        <w:t>“name”: “1.1.1”,</w:t>
+      </w:r>
+    </w:p>
+    <w:p>
+      <w:pPr>
+        <w:ind w:left="2160" w:firstLine="720"/>
+        <w:rPr>
+          <w:sz w:val="16"/>
+          <w:szCs w:val="16"/>
+          <w:lang w:val="en-US"/>
+        </w:rPr>
+      </w:pPr>
+      <w:r>
+        <w:rPr>
+          <w:sz w:val="16"/>
+          <w:szCs w:val="16"/>
+          <w:lang w:val="en-US"/>
+        </w:rPr>
+        <w:t>“pos”: [0, 0, 0],</w:t>
+      </w:r>
+    </w:p>
+    <w:p>
+      <w:pPr>
+        <w:ind w:left="2160" w:firstLine="720"/>
+        <w:rPr>
+          <w:sz w:val="16"/>
+          <w:szCs w:val="16"/>
+          <w:lang w:val="en-US"/>
+        </w:rPr>
+      </w:pPr>
+      <w:r>
+        <w:rPr>
+          <w:sz w:val="16"/>
+          <w:szCs w:val="16"/>
+          <w:lang w:val="en-US"/>
+        </w:rPr>
+        <w:t>“selected”: false,</w:t>
+      </w:r>
+    </w:p>
+    <w:p>
+      <w:pPr>
+        <w:ind w:left="2160" w:firstLine="720"/>
+        <w:rPr>
+          <w:sz w:val="16"/>
+          <w:szCs w:val="16"/>
+          <w:lang w:val="en-US"/>
+        </w:rPr>
+      </w:pPr>
+      <w:r>
+        <w:rPr>
+          <w:sz w:val="16"/>
+          <w:szCs w:val="16"/>
+          <w:lang w:val="en-US"/>
+        </w:rPr>
+        <w:t>“highlight”: false,</w:t>
+      </w:r>
+    </w:p>
+    <w:p>
+      <w:pPr>
+        <w:ind w:left="2160" w:firstLine="720"/>
+        <w:rPr>
+          <w:sz w:val="16"/>
+          <w:szCs w:val="16"/>
+          <w:lang w:val="en-US"/>
+        </w:rPr>
+      </w:pPr>
+      <w:r>
+        <w:rPr>
+          <w:sz w:val="16"/>
+          <w:szCs w:val="16"/>
+          <w:lang w:val="en-US"/>
+        </w:rPr>
+        <w:t>“mode”: “ON”,</w:t>
+      </w:r>
+    </w:p>
+    <w:p>
+      <w:pPr>
+        <w:ind w:left="2160" w:firstLine="720"/>
+        <w:rPr>
+          <w:sz w:val="16"/>
+          <w:szCs w:val="16"/>
+          <w:lang w:val="en-US"/>
+        </w:rPr>
+      </w:pPr>
+      <w:r>
+        <w:rPr>
+          <w:sz w:val="16"/>
+          <w:szCs w:val="16"/>
+          <w:lang w:val="en-US"/>
+        </w:rPr>
+        <w:t xml:space="preserve">“group”: </w:t>
+      </w:r>
+      <w:r>
+        <w:rPr>
+          <w:sz w:val="16"/>
+          <w:szCs w:val="16"/>
+          <w:lang w:val="en-US"/>
+        </w:rPr>
+        <w:t>“1”,</w:t>
+      </w:r>
+    </w:p>
+    <w:p>
+      <w:pPr>
+        <w:ind w:left="2160" w:firstLine="720"/>
+        <w:rPr>
+          <w:sz w:val="16"/>
+          <w:szCs w:val="16"/>
+          <w:lang w:val="en-US"/>
+        </w:rPr>
+      </w:pPr>
+      <w:r>
+        <w:rPr>
+          <w:sz w:val="16"/>
+          <w:szCs w:val="16"/>
+          <w:lang w:val="en-US"/>
+        </w:rPr>
+        <w:t>“triggerers”: [],</w:t>
+      </w:r>
+    </w:p>
+    <w:p>
+      <w:pPr>
+        <w:ind w:left="2160" w:firstLine="720"/>
+        <w:rPr>
+          <w:sz w:val="16"/>
+          <w:szCs w:val="16"/>
+          <w:lang w:val="en-US"/>
+        </w:rPr>
+      </w:pPr>
+      <w:r>
+        <w:rPr>
+          <w:sz w:val="16"/>
+          <w:szCs w:val="16"/>
+          <w:lang w:val="en-US"/>
+        </w:rPr>
+        <w:t>“triggerees”: [“1.1.2”],</w:t>
+      </w:r>
+    </w:p>
+    <w:p>
+      <w:pPr>
+        <w:rPr>
+          <w:sz w:val="16"/>
+          <w:szCs w:val="16"/>
+          <w:lang w:val="en-US"/>
+        </w:rPr>
+      </w:pPr>
+      <w:r>
+        <w:rPr>
+          <w:sz w:val="16"/>
+          <w:szCs w:val="16"/>
+          <w:lang w:val="en-US"/>
+        </w:rPr>
+        <w:tab/>
+      </w:r>
+      <w:r>
+        <w:rPr>
+          <w:sz w:val="16"/>
+          <w:szCs w:val="16"/>
+          <w:lang w:val="en-US"/>
+        </w:rPr>
+        <w:tab/>
+      </w:r>
+      <w:r>
+        <w:rPr>
+          <w:sz w:val="16"/>
+          <w:szCs w:val="16"/>
+          <w:lang w:val="en-US"/>
+        </w:rPr>
+        <w:tab/>
+        <w:t>}</w:t>
+      </w:r>
+    </w:p>
+    <w:p>
+      <w:pPr>
+        <w:rPr>
+          <w:sz w:val="16"/>
+          <w:szCs w:val="16"/>
+          <w:lang w:val="en-US"/>
+        </w:rPr>
+      </w:pPr>
+      <w:r>
+        <w:rPr>
+          <w:sz w:val="16"/>
+          <w:szCs w:val="16"/>
+          <w:lang w:val="en-US"/>
+        </w:rPr>
+        <w:tab/>
+      </w:r>
+      <w:r>
+        <w:rPr>
+          <w:sz w:val="16"/>
+          <w:szCs w:val="16"/>
+          <w:lang w:val="en-US"/>
+        </w:rPr>
+        <w:tab/>
+        <w:t xml:space="preserve"> </w:t>
+      </w:r>
+      <w:r>
+        <w:rPr>
+          <w:sz w:val="16"/>
+          <w:szCs w:val="16"/>
+          <w:lang w:val="en-US"/>
+        </w:rPr>
+        <w:tab/>
+        <w:t>{</w:t>
+      </w:r>
+    </w:p>
+    <w:p>
+      <w:pPr>
+        <w:ind w:left="2160" w:firstLine="720"/>
+        <w:rPr>
+          <w:sz w:val="16"/>
+          <w:szCs w:val="16"/>
+          <w:lang w:val="en-US"/>
+        </w:rPr>
+      </w:pPr>
+      <w:r>
+        <w:rPr>
+          <w:sz w:val="16"/>
+          <w:szCs w:val="16"/>
+          <w:lang w:val="en-US"/>
+        </w:rPr>
+        <w:t>“name”: “1.1.</w:t>
+      </w:r>
+      <w:r>
+        <w:rPr>
+          <w:sz w:val="16"/>
+          <w:szCs w:val="16"/>
+          <w:lang w:val="en-US"/>
+        </w:rPr>
+        <w:t>2</w:t>
+      </w:r>
+      <w:r>
+        <w:rPr>
+          <w:sz w:val="16"/>
+          <w:szCs w:val="16"/>
+          <w:lang w:val="en-US"/>
+        </w:rPr>
+        <w:t>”,</w:t>
+      </w:r>
+    </w:p>
+    <w:p>
+      <w:pPr>
+        <w:ind w:left="2160" w:firstLine="720"/>
+        <w:rPr>
+          <w:sz w:val="16"/>
+          <w:szCs w:val="16"/>
+          <w:lang w:val="en-US"/>
+        </w:rPr>
+      </w:pPr>
+      <w:r>
+        <w:rPr>
+          <w:sz w:val="16"/>
+          <w:szCs w:val="16"/>
+          <w:lang w:val="en-US"/>
+        </w:rPr>
+        <w:t xml:space="preserve">“pos”: [0, 0, </w:t>
+      </w:r>
+      <w:r>
+        <w:rPr>
+          <w:sz w:val="16"/>
+          <w:szCs w:val="16"/>
+          <w:lang w:val="en-US"/>
+        </w:rPr>
+        <w:t>1</w:t>
+      </w:r>
+      <w:r>
+        <w:rPr>
+          <w:sz w:val="16"/>
+          <w:szCs w:val="16"/>
+          <w:lang w:val="en-US"/>
+        </w:rPr>
+        <w:t>],</w:t>
+      </w:r>
+    </w:p>
+    <w:p>
+      <w:pPr>
+        <w:ind w:left="2160" w:firstLine="720"/>
+        <w:rPr>
+          <w:sz w:val="16"/>
+          <w:szCs w:val="16"/>
+          <w:lang w:val="en-US"/>
+        </w:rPr>
+      </w:pPr>
+      <w:r>
+        <w:rPr>
+          <w:sz w:val="16"/>
+          <w:szCs w:val="16"/>
+          <w:lang w:val="en-US"/>
+        </w:rPr>
+        <w:t>“selected”: false,</w:t>
+      </w:r>
+    </w:p>
+    <w:p>
+      <w:pPr>
+        <w:ind w:left="2160" w:firstLine="720"/>
+        <w:rPr>
+          <w:sz w:val="16"/>
+          <w:szCs w:val="16"/>
+          <w:lang w:val="en-US"/>
+        </w:rPr>
+      </w:pPr>
+      <w:r>
+        <w:rPr>
+          <w:sz w:val="16"/>
+          <w:szCs w:val="16"/>
+          <w:lang w:val="en-US"/>
+        </w:rPr>
+        <w:t>“highlight”: false,</w:t>
+      </w:r>
+    </w:p>
+    <w:p>
+      <w:pPr>
+        <w:ind w:left="2160" w:firstLine="720"/>
+        <w:rPr>
+          <w:sz w:val="16"/>
+          <w:szCs w:val="16"/>
+          <w:lang w:val="en-US"/>
+        </w:rPr>
+      </w:pPr>
+      <w:r>
+        <w:rPr>
+          <w:sz w:val="16"/>
+          <w:szCs w:val="16"/>
+          <w:lang w:val="en-US"/>
+        </w:rPr>
+        <w:t>“mode”: “ON”,</w:t>
+      </w:r>
+    </w:p>
+    <w:p>
+      <w:pPr>
+        <w:ind w:left="2160" w:firstLine="720"/>
+        <w:rPr>
+          <w:sz w:val="16"/>
+          <w:szCs w:val="16"/>
+          <w:lang w:val="en-US"/>
+        </w:rPr>
+      </w:pPr>
+      <w:r>
+        <w:rPr>
+          <w:sz w:val="16"/>
+          <w:szCs w:val="16"/>
+          <w:lang w:val="en-US"/>
+        </w:rPr>
+        <w:t>“group”: “</w:t>
+      </w:r>
+      <w:r>
+        <w:rPr>
+          <w:sz w:val="16"/>
+          <w:szCs w:val="16"/>
+          <w:lang w:val="en-US"/>
+        </w:rPr>
+        <w:t>0</w:t>
+      </w:r>
+      <w:r>
+        <w:rPr>
+          <w:sz w:val="16"/>
+          <w:szCs w:val="16"/>
+          <w:lang w:val="en-US"/>
+        </w:rPr>
+        <w:t>”,</w:t>
+      </w:r>
+    </w:p>
+    <w:p>
+      <w:pPr>
+        <w:ind w:left="2160" w:firstLine="720"/>
+        <w:rPr>
+          <w:sz w:val="16"/>
+          <w:szCs w:val="16"/>
+          <w:lang w:val="en-US"/>
+        </w:rPr>
+      </w:pPr>
+      <w:r>
+        <w:rPr>
+          <w:sz w:val="16"/>
+          <w:szCs w:val="16"/>
+          <w:lang w:val="en-US"/>
+        </w:rPr>
+        <w:t>“triggerers”: [</w:t>
+      </w:r>
+      <w:r>
+        <w:rPr>
+          <w:sz w:val="16"/>
+          <w:szCs w:val="16"/>
+          <w:lang w:val="en-US"/>
+        </w:rPr>
+        <w:t>“1.1.1”</w:t>
+      </w:r>
+      <w:r>
+        <w:rPr>
+          <w:sz w:val="16"/>
+          <w:szCs w:val="16"/>
+          <w:lang w:val="en-US"/>
+        </w:rPr>
+        <w:t>],</w:t>
+      </w:r>
+    </w:p>
+    <w:p>
+      <w:pPr>
+        <w:ind w:left="2160" w:firstLine="720"/>
+        <w:rPr>
+          <w:sz w:val="16"/>
+          <w:szCs w:val="16"/>
+          <w:lang w:val="en-US"/>
+        </w:rPr>
+      </w:pPr>
+      <w:r>
+        <w:rPr>
+          <w:sz w:val="16"/>
+          <w:szCs w:val="16"/>
+          <w:lang w:val="en-US"/>
+        </w:rPr>
+        <w:lastRenderedPageBreak/>
+        <w:t>“triggerees”: [],</w:t>
+      </w:r>
+    </w:p>
+    <w:p>
+      <w:pPr>
+        <w:rPr>
+          <w:sz w:val="16"/>
+          <w:szCs w:val="16"/>
+          <w:lang w:val="en-US"/>
+        </w:rPr>
+      </w:pPr>
+      <w:r>
+        <w:rPr>
+          <w:sz w:val="16"/>
+          <w:szCs w:val="16"/>
+          <w:lang w:val="en-US"/>
+        </w:rPr>
+        <w:tab/>
+      </w:r>
+      <w:r>
+        <w:rPr>
+          <w:sz w:val="16"/>
+          <w:szCs w:val="16"/>
+          <w:lang w:val="en-US"/>
+        </w:rPr>
+        <w:tab/>
+      </w:r>
+      <w:r>
+        <w:rPr>
+          <w:sz w:val="16"/>
+          <w:szCs w:val="16"/>
+          <w:lang w:val="en-US"/>
+        </w:rPr>
+        <w:tab/>
+        <w:t>}</w:t>
+      </w:r>
+    </w:p>
+    <w:p>
+      <w:pPr>
+        <w:rPr>
+          <w:sz w:val="16"/>
+          <w:szCs w:val="16"/>
+          <w:lang w:val="en-US"/>
+        </w:rPr>
+      </w:pPr>
+    </w:p>
+    <w:p>
+      <w:pPr>
+        <w:rPr>
+          <w:sz w:val="16"/>
+          <w:szCs w:val="16"/>
+          <w:lang w:val="en-US"/>
+        </w:rPr>
+      </w:pPr>
+      <w:r>
+        <w:rPr>
+          <w:sz w:val="16"/>
+          <w:szCs w:val="16"/>
+          <w:lang w:val="en-US"/>
+        </w:rPr>
+        <w:tab/>
+      </w:r>
+      <w:r>
+        <w:rPr>
+          <w:sz w:val="16"/>
+          <w:szCs w:val="16"/>
+          <w:lang w:val="en-US"/>
+        </w:rPr>
+        <w:tab/>
+        <w:t xml:space="preserve"> ]</w:t>
+      </w:r>
+      <w:r>
+        <w:rPr>
+          <w:sz w:val="16"/>
+          <w:szCs w:val="16"/>
+          <w:lang w:val="en-US"/>
+        </w:rPr>
+        <w:t>,</w:t>
+      </w:r>
+    </w:p>
+    <w:p>
+      <w:pPr>
+        <w:rPr>
+          <w:sz w:val="16"/>
+          <w:szCs w:val="16"/>
+          <w:lang w:val="en-US"/>
+        </w:rPr>
+      </w:pPr>
+      <w:r>
+        <w:rPr>
+          <w:sz w:val="16"/>
+          <w:szCs w:val="16"/>
+          <w:lang w:val="en-US"/>
+        </w:rPr>
+        <w:tab/>
+        <w:t>“</w:t>
+      </w:r>
+      <w:proofErr w:type="spellStart"/>
+      <w:r>
+        <w:rPr>
+          <w:sz w:val="16"/>
+          <w:szCs w:val="16"/>
+          <w:lang w:val="en-US"/>
+        </w:rPr>
+        <w:t>groupColours</w:t>
+      </w:r>
+      <w:proofErr w:type="spellEnd"/>
+      <w:r>
+        <w:rPr>
+          <w:sz w:val="16"/>
+          <w:szCs w:val="16"/>
+          <w:lang w:val="en-US"/>
+        </w:rPr>
+        <w:t>”: {“0”, “#ff0000”}</w:t>
+      </w:r>
+    </w:p>
+    <w:p>
+      <w:pPr>
+        <w:rPr>
+          <w:sz w:val="16"/>
+          <w:szCs w:val="16"/>
+          <w:lang w:val="en-US"/>
+        </w:rPr>
+      </w:pPr>
+      <w:r>
+        <w:rPr>
+          <w:sz w:val="16"/>
+          <w:szCs w:val="16"/>
+          <w:lang w:val="en-US"/>
+        </w:rPr>
+        <w:t>}</w:t>
+      </w:r>
+    </w:p>
+    <w:p>
+      <w:pPr>
+        <w:rPr>
+          <w:lang w:val="en-US"/>
+        </w:rPr>
+      </w:pPr>
+      <w:r>
+        <w:rPr>
+          <w:lang w:val="en-US"/>
+        </w:rPr>
+        <w:t>The img property defines the name of the floor plan used in this scene.</w:t>
+      </w:r>
+    </w:p>
+    <w:p>
+      <w:pPr>
+        <w:rPr>
+          <w:lang w:val="en-US"/>
+        </w:rPr>
+      </w:pPr>
+      <w:r>
+        <w:rPr>
+          <w:lang w:val="en-US"/>
+        </w:rPr>
+        <w:t>The array of light data contains data for each light in the scene.</w:t>
+      </w:r>
+    </w:p>
+    <w:p>
+      <w:pPr>
+        <w:rPr>
+          <w:lang w:val="en-US"/>
+        </w:rPr>
+      </w:pPr>
+      <w:r>
+        <w:rPr>
+          <w:lang w:val="en-US"/>
+        </w:rPr>
+        <w:t xml:space="preserve">The array of group colour definitions keeps track of the custom colours assigned to each group. If none are created, the array will be empty, and all groups would use a default grey colour. </w:t>
+      </w:r>
+    </w:p>
+    <w:p>
+      <w:pPr>
+        <w:rPr>
+          <w:lang w:val="en-US"/>
+        </w:rPr>
+      </w:pPr>
+      <w:r>
+        <w:rPr>
+          <w:lang w:val="en-US"/>
+        </w:rPr>
+        <w:t xml:space="preserve">Currently, the scene is loaded via the </w:t>
+      </w:r>
+      <w:r>
+        <w:rPr>
+          <w:rFonts w:ascii="Courier New" w:hAnsi="Courier New" w:cs="Courier New"/>
+          <w:lang w:val="en-US"/>
+        </w:rPr>
+        <w:t>loadData(name)</w:t>
+      </w:r>
+      <w:r>
+        <w:rPr>
+          <w:lang w:val="en-US"/>
+        </w:rPr>
+        <w:t xml:space="preserve"> function, which can be found in the </w:t>
+      </w:r>
+      <w:r>
+        <w:rPr>
+          <w:rFonts w:ascii="Courier New" w:hAnsi="Courier New" w:cs="Courier New"/>
+          <w:lang w:val="en-US"/>
+        </w:rPr>
+        <w:t>ThreeJsScene</w:t>
+      </w:r>
+      <w:r>
+        <w:rPr>
+          <w:lang w:val="en-US"/>
+        </w:rPr>
+        <w:t xml:space="preserve"> component in ThreeJsScene.js. When called with the “default” argument, it loads a blank scene without the use of any JSON files. The current “default” would load the c1basement1 image for testing purposes. In an actual implementation, this function would fetch the image defined in the JSON file from a predefined endpoint.</w:t>
+      </w:r>
+    </w:p>
+    <w:p>
+      <w:pPr>
+        <w:pStyle w:val="Heading3"/>
+        <w:rPr>
+          <w:lang w:val="en-US"/>
+        </w:rPr>
+      </w:pPr>
+      <w:r>
+        <w:rPr>
+          <w:lang w:val="en-US"/>
+        </w:rPr>
+        <w:t>Controls</w:t>
+      </w:r>
+    </w:p>
+    <w:p>
+      <w:pPr>
+        <w:rPr>
+          <w:b/>
+          <w:bCs/>
+          <w:lang w:val="en-US"/>
+        </w:rPr>
+      </w:pPr>
+      <w:r>
+        <w:rPr>
+          <w:b/>
+          <w:bCs/>
+          <w:lang w:val="en-US"/>
+        </w:rPr>
+        <w:t>General:</w:t>
+      </w:r>
+    </w:p>
+    <w:p>
+      <w:pPr>
+        <w:rPr>
+          <w:lang w:val="en-US"/>
+        </w:rPr>
+      </w:pPr>
+      <w:r>
+        <w:rPr>
+          <w:lang w:val="en-US"/>
+        </w:rPr>
+        <w:t>LMB</w:t>
+      </w:r>
+      <w:r>
+        <w:rPr>
+          <w:lang w:val="en-US"/>
+        </w:rPr>
+        <w:t>:</w:t>
+      </w:r>
+      <w:r>
+        <w:rPr>
+          <w:lang w:val="en-US"/>
+        </w:rPr>
+        <w:t xml:space="preserve"> </w:t>
+      </w:r>
+      <w:r>
+        <w:rPr>
+          <w:lang w:val="en-US"/>
+        </w:rPr>
+        <w:tab/>
+      </w:r>
+      <w:r>
+        <w:rPr>
+          <w:lang w:val="en-US"/>
+        </w:rPr>
+        <w:tab/>
+      </w:r>
+      <w:r>
+        <w:rPr>
+          <w:lang w:val="en-US"/>
+        </w:rPr>
+        <w:t>Pan/Select light</w:t>
+      </w:r>
+    </w:p>
+    <w:p>
+      <w:pPr>
+        <w:rPr>
+          <w:lang w:val="en-US"/>
+        </w:rPr>
+      </w:pPr>
+      <w:r>
+        <w:rPr>
+          <w:lang w:val="en-US"/>
+        </w:rPr>
+        <w:t>RMB</w:t>
+      </w:r>
+      <w:r>
+        <w:rPr>
+          <w:lang w:val="en-US"/>
+        </w:rPr>
+        <w:t>:</w:t>
+      </w:r>
+      <w:r>
+        <w:rPr>
+          <w:lang w:val="en-US"/>
+        </w:rPr>
+        <w:t xml:space="preserve"> </w:t>
+      </w:r>
+      <w:r>
+        <w:rPr>
+          <w:lang w:val="en-US"/>
+        </w:rPr>
+        <w:tab/>
+      </w:r>
+      <w:r>
+        <w:rPr>
+          <w:lang w:val="en-US"/>
+        </w:rPr>
+        <w:tab/>
+      </w:r>
+      <w:r>
+        <w:rPr>
+          <w:lang w:val="en-US"/>
+        </w:rPr>
+        <w:t>Rotate</w:t>
+      </w:r>
+    </w:p>
+    <w:p>
+      <w:pPr>
+        <w:rPr>
+          <w:lang w:val="en-US"/>
+        </w:rPr>
+      </w:pPr>
+      <w:r>
+        <w:rPr>
+          <w:lang w:val="en-US"/>
+        </w:rPr>
+        <w:t>CTRL + LMB</w:t>
+      </w:r>
+      <w:r>
+        <w:rPr>
+          <w:lang w:val="en-US"/>
+        </w:rPr>
+        <w:t>:</w:t>
+      </w:r>
+      <w:r>
+        <w:rPr>
+          <w:lang w:val="en-US"/>
+        </w:rPr>
+        <w:t xml:space="preserve">  </w:t>
+      </w:r>
+      <w:r>
+        <w:rPr>
+          <w:lang w:val="en-US"/>
+        </w:rPr>
+        <w:tab/>
+      </w:r>
+      <w:r>
+        <w:rPr>
+          <w:lang w:val="en-US"/>
+        </w:rPr>
+        <w:t>Multiselect (drag selection box or single select)</w:t>
+      </w:r>
+    </w:p>
+    <w:p>
+      <w:pPr>
+        <w:rPr>
+          <w:lang w:val="en-US"/>
+        </w:rPr>
+      </w:pPr>
+      <w:r>
+        <w:rPr>
+          <w:lang w:val="en-US"/>
+        </w:rPr>
+        <w:t>Scroll Wheel</w:t>
+      </w:r>
+      <w:r>
+        <w:rPr>
+          <w:lang w:val="en-US"/>
+        </w:rPr>
+        <w:t>:</w:t>
+      </w:r>
+      <w:r>
+        <w:rPr>
+          <w:lang w:val="en-US"/>
+        </w:rPr>
+        <w:t xml:space="preserve">  </w:t>
+      </w:r>
+      <w:r>
+        <w:rPr>
+          <w:lang w:val="en-US"/>
+        </w:rPr>
+        <w:tab/>
+      </w:r>
+      <w:r>
+        <w:rPr>
+          <w:lang w:val="en-US"/>
+        </w:rPr>
+        <w:t>Zoom</w:t>
+      </w:r>
+    </w:p>
+    <w:p>
+      <w:pPr>
+        <w:rPr>
+          <w:lang w:val="en-US"/>
+        </w:rPr>
+      </w:pPr>
+      <w:r>
+        <w:rPr>
+          <w:lang w:val="en-US"/>
+        </w:rPr>
+        <w:t>Space</w:t>
+      </w:r>
+      <w:r>
+        <w:rPr>
+          <w:lang w:val="en-US"/>
+        </w:rPr>
+        <w:t>:</w:t>
+      </w:r>
+      <w:r>
+        <w:rPr>
+          <w:lang w:val="en-US"/>
+        </w:rPr>
+        <w:tab/>
+      </w:r>
+      <w:r>
+        <w:rPr>
+          <w:lang w:val="en-US"/>
+        </w:rPr>
+        <w:t xml:space="preserve"> </w:t>
+      </w:r>
+      <w:r>
+        <w:rPr>
+          <w:lang w:val="en-US"/>
+        </w:rPr>
+        <w:tab/>
+      </w:r>
+      <w:r>
+        <w:rPr>
+          <w:lang w:val="en-US"/>
+        </w:rPr>
+        <w:t>Toggle add mode</w:t>
+      </w:r>
+    </w:p>
+    <w:p>
+      <w:pPr>
+        <w:rPr>
+          <w:lang w:val="en-US"/>
+        </w:rPr>
+      </w:pPr>
+      <w:r>
+        <w:rPr>
+          <w:lang w:val="en-US"/>
+        </w:rPr>
+        <w:t>G</w:t>
+      </w:r>
+      <w:r>
+        <w:rPr>
+          <w:lang w:val="en-US"/>
+        </w:rPr>
+        <w:t>:</w:t>
+      </w:r>
+      <w:r>
+        <w:rPr>
+          <w:lang w:val="en-US"/>
+        </w:rPr>
+        <w:t xml:space="preserve"> </w:t>
+      </w:r>
+      <w:r>
+        <w:rPr>
+          <w:lang w:val="en-US"/>
+        </w:rPr>
+        <w:tab/>
+      </w:r>
+      <w:r>
+        <w:rPr>
+          <w:lang w:val="en-US"/>
+        </w:rPr>
+        <w:tab/>
+      </w:r>
+      <w:r>
+        <w:rPr>
+          <w:lang w:val="en-US"/>
+        </w:rPr>
+        <w:t>Toggle group view</w:t>
+      </w:r>
+    </w:p>
+    <w:p>
+      <w:pPr>
+        <w:rPr>
+          <w:lang w:val="en-US"/>
+        </w:rPr>
+      </w:pPr>
+      <w:r>
+        <w:rPr>
+          <w:lang w:val="en-US"/>
+        </w:rPr>
+        <w:t>T</w:t>
+      </w:r>
+      <w:r>
+        <w:rPr>
+          <w:lang w:val="en-US"/>
+        </w:rPr>
+        <w:t>:</w:t>
+      </w:r>
+      <w:r>
+        <w:rPr>
+          <w:lang w:val="en-US"/>
+        </w:rPr>
+        <w:t xml:space="preserve"> </w:t>
+      </w:r>
+      <w:r>
+        <w:rPr>
+          <w:lang w:val="en-US"/>
+        </w:rPr>
+        <w:tab/>
+      </w:r>
+      <w:r>
+        <w:rPr>
+          <w:lang w:val="en-US"/>
+        </w:rPr>
+        <w:tab/>
+      </w:r>
+      <w:r>
+        <w:rPr>
+          <w:lang w:val="en-US"/>
+        </w:rPr>
+        <w:t>Toggle trigger view</w:t>
+      </w:r>
+    </w:p>
+    <w:p>
+      <w:pPr>
+        <w:rPr>
+          <w:lang w:val="en-US"/>
+        </w:rPr>
+      </w:pPr>
+      <w:r>
+        <w:rPr>
+          <w:lang w:val="en-US"/>
+        </w:rPr>
+        <w:t>1/2/3</w:t>
+      </w:r>
+      <w:r>
+        <w:rPr>
+          <w:lang w:val="en-US"/>
+        </w:rPr>
+        <w:t>:</w:t>
+      </w:r>
+      <w:r>
+        <w:rPr>
+          <w:lang w:val="en-US"/>
+        </w:rPr>
+        <w:t xml:space="preserve"> </w:t>
+      </w:r>
+      <w:r>
+        <w:rPr>
+          <w:lang w:val="en-US"/>
+        </w:rPr>
+        <w:tab/>
+      </w:r>
+      <w:r>
+        <w:rPr>
+          <w:lang w:val="en-US"/>
+        </w:rPr>
+        <w:tab/>
+      </w:r>
+      <w:r>
+        <w:rPr>
+          <w:lang w:val="en-US"/>
+        </w:rPr>
+        <w:t>Select Groups 0/1/2 (for testing purposes)</w:t>
+      </w:r>
+    </w:p>
+    <w:p>
+      <w:pPr>
+        <w:rPr>
+          <w:lang w:val="en-US"/>
+        </w:rPr>
+      </w:pPr>
+      <w:r>
+        <w:rPr>
+          <w:lang w:val="en-US"/>
+        </w:rPr>
+        <w:t>Q/W</w:t>
+      </w:r>
+      <w:r>
+        <w:rPr>
+          <w:lang w:val="en-US"/>
+        </w:rPr>
+        <w:t>:</w:t>
+      </w:r>
+      <w:r>
+        <w:rPr>
+          <w:lang w:val="en-US"/>
+        </w:rPr>
+        <w:t xml:space="preserve"> </w:t>
+      </w:r>
+      <w:r>
+        <w:rPr>
+          <w:lang w:val="en-US"/>
+        </w:rPr>
+        <w:tab/>
+      </w:r>
+      <w:r>
+        <w:rPr>
+          <w:lang w:val="en-US"/>
+        </w:rPr>
+        <w:tab/>
+      </w:r>
+      <w:r>
+        <w:rPr>
+          <w:lang w:val="en-US"/>
+        </w:rPr>
+        <w:t>Load predefined data (for testing purposes, can be modified in ThreeJsScene.js)</w:t>
+      </w:r>
+    </w:p>
+    <w:p>
+      <w:pPr>
+        <w:rPr>
+          <w:lang w:val="en-US"/>
+        </w:rPr>
+      </w:pPr>
+      <w:r>
+        <w:rPr>
+          <w:lang w:val="en-US"/>
+        </w:rPr>
+        <w:t>N</w:t>
+      </w:r>
+      <w:r>
+        <w:rPr>
+          <w:lang w:val="en-US"/>
+        </w:rPr>
+        <w:t>:</w:t>
+      </w:r>
+      <w:r>
+        <w:rPr>
+          <w:lang w:val="en-US"/>
+        </w:rPr>
+        <w:t xml:space="preserve"> </w:t>
+      </w:r>
+      <w:r>
+        <w:rPr>
+          <w:lang w:val="en-US"/>
+        </w:rPr>
+        <w:tab/>
+      </w:r>
+      <w:r>
+        <w:rPr>
+          <w:lang w:val="en-US"/>
+        </w:rPr>
+        <w:tab/>
+      </w:r>
+      <w:r>
+        <w:rPr>
+          <w:lang w:val="en-US"/>
+        </w:rPr>
+        <w:t>Toggle light name display</w:t>
+      </w:r>
+    </w:p>
+    <w:p>
+      <w:pPr>
+        <w:rPr>
+          <w:lang w:val="en-US"/>
+        </w:rPr>
+      </w:pPr>
+      <w:r>
+        <w:rPr>
+          <w:lang w:val="en-US"/>
+        </w:rPr>
+        <w:t>R</w:t>
+      </w:r>
+      <w:r>
+        <w:rPr>
+          <w:lang w:val="en-US"/>
+        </w:rPr>
+        <w:t>:</w:t>
+      </w:r>
+      <w:r>
+        <w:rPr>
+          <w:lang w:val="en-US"/>
+        </w:rPr>
+        <w:t xml:space="preserve"> </w:t>
+      </w:r>
+      <w:r>
+        <w:rPr>
+          <w:lang w:val="en-US"/>
+        </w:rPr>
+        <w:tab/>
+      </w:r>
+      <w:r>
+        <w:rPr>
+          <w:lang w:val="en-US"/>
+        </w:rPr>
+        <w:tab/>
+      </w:r>
+      <w:r>
+        <w:rPr>
+          <w:lang w:val="en-US"/>
+        </w:rPr>
+        <w:t>Reset camera position</w:t>
+      </w:r>
+    </w:p>
+    <w:p>
+      <w:pPr>
+        <w:rPr>
+          <w:lang w:val="en-US"/>
+        </w:rPr>
+      </w:pPr>
+      <w:r>
+        <w:rPr>
+          <w:lang w:val="en-US"/>
+        </w:rPr>
+        <w:t>S</w:t>
+      </w:r>
+      <w:r>
+        <w:rPr>
+          <w:lang w:val="en-US"/>
+        </w:rPr>
+        <w:t>:</w:t>
+      </w:r>
+      <w:r>
+        <w:rPr>
+          <w:lang w:val="en-US"/>
+        </w:rPr>
+        <w:tab/>
+      </w:r>
+      <w:r>
+        <w:rPr>
+          <w:lang w:val="en-US"/>
+        </w:rPr>
+        <w:tab/>
+      </w:r>
+      <w:r>
+        <w:rPr>
+          <w:lang w:val="en-US"/>
+        </w:rPr>
+        <w:t>Save scene (prompts save location)</w:t>
+      </w:r>
+    </w:p>
+    <w:p>
+      <w:pPr>
+        <w:rPr>
+          <w:b/>
+          <w:bCs/>
+          <w:lang w:val="en-US"/>
+        </w:rPr>
+      </w:pPr>
+      <w:r>
+        <w:rPr>
+          <w:b/>
+          <w:bCs/>
+          <w:lang w:val="en-US"/>
+        </w:rPr>
+        <w:t>Add</w:t>
+      </w:r>
+      <w:r>
+        <w:rPr>
+          <w:b/>
+          <w:bCs/>
+          <w:lang w:val="en-US"/>
+        </w:rPr>
+        <w:t xml:space="preserve"> Light/Edit Trigger</w:t>
+      </w:r>
+      <w:r>
+        <w:rPr>
+          <w:b/>
+          <w:bCs/>
+          <w:lang w:val="en-US"/>
+        </w:rPr>
+        <w:t xml:space="preserve"> Mode:</w:t>
+      </w:r>
+    </w:p>
+    <w:p>
+      <w:pPr>
+        <w:rPr>
+          <w:lang w:val="en-US"/>
+        </w:rPr>
+      </w:pPr>
+      <w:r>
+        <w:rPr>
+          <w:lang w:val="en-US"/>
+        </w:rPr>
+        <w:t>LMB</w:t>
+      </w:r>
+      <w:r>
+        <w:rPr>
+          <w:lang w:val="en-US"/>
+        </w:rPr>
+        <w:t>:</w:t>
+      </w:r>
+      <w:r>
+        <w:rPr>
+          <w:lang w:val="en-US"/>
+        </w:rPr>
+        <w:t xml:space="preserve"> </w:t>
+      </w:r>
+      <w:r>
+        <w:rPr>
+          <w:lang w:val="en-US"/>
+        </w:rPr>
+        <w:tab/>
+      </w:r>
+      <w:r>
+        <w:rPr>
+          <w:lang w:val="en-US"/>
+        </w:rPr>
+        <w:tab/>
+      </w:r>
+      <w:r>
+        <w:rPr>
+          <w:lang w:val="en-US"/>
+        </w:rPr>
+        <w:t>Add</w:t>
+      </w:r>
+    </w:p>
+    <w:p>
+      <w:pPr>
+        <w:rPr>
+          <w:lang w:val="en-US"/>
+        </w:rPr>
+      </w:pPr>
+      <w:r>
+        <w:rPr>
+          <w:lang w:val="en-US"/>
+        </w:rPr>
+        <w:t>RMB</w:t>
+      </w:r>
+      <w:r>
+        <w:rPr>
+          <w:lang w:val="en-US"/>
+        </w:rPr>
+        <w:t>:</w:t>
+      </w:r>
+      <w:r>
+        <w:rPr>
+          <w:lang w:val="en-US"/>
+        </w:rPr>
+        <w:tab/>
+      </w:r>
+      <w:r>
+        <w:rPr>
+          <w:lang w:val="en-US"/>
+        </w:rPr>
+        <w:tab/>
+      </w:r>
+      <w:r>
+        <w:rPr>
+          <w:lang w:val="en-US"/>
+        </w:rPr>
+        <w:t>Remove</w:t>
+      </w:r>
+    </w:p>
+    <w:p>
+      <w:pPr>
+        <w:rPr>
+          <w:lang w:val="en-US"/>
+        </w:rPr>
+      </w:pPr>
+      <w:r>
+        <w:rPr>
+          <w:lang w:val="en-US"/>
+        </w:rPr>
+        <w:t xml:space="preserve">All control functionalities can be found in the </w:t>
+      </w:r>
+      <w:r>
+        <w:rPr>
+          <w:rFonts w:ascii="Courier New" w:hAnsi="Courier New" w:cs="Courier New"/>
+          <w:lang w:val="en-US"/>
+        </w:rPr>
+        <w:t>ThreeJsScene</w:t>
+      </w:r>
+      <w:r>
+        <w:rPr>
+          <w:lang w:val="en-US"/>
+        </w:rPr>
+        <w:t xml:space="preserve"> component.</w:t>
+      </w:r>
+    </w:p>
+    <w:p>
+      <w:pPr>
+        <w:pStyle w:val="Heading3"/>
+        <w:rPr>
+          <w:lang w:val="en-US"/>
+        </w:rPr>
+      </w:pPr>
+      <w:r>
+        <w:rPr>
+          <w:lang w:val="en-US"/>
+        </w:rPr>
+        <w:lastRenderedPageBreak/>
+        <w:t>ThreeJs Components</w:t>
+      </w:r>
+    </w:p>
+    <w:p>
+      <w:pPr>
+        <w:rPr>
+          <w:lang w:val="en-US"/>
+        </w:rPr>
+      </w:pPr>
     </w:p>
     <w:sectPr>
       <w:pgSz w:w="11906" w:h="16838"/>

</xml_diff>